<commit_message>
AD and shared everyone
</commit_message>
<xml_diff>
--- a/Unit_9_Assignament/09_assignament_RaimundoBlanco_shared_folders.docx
+++ b/Unit_9_Assignament/09_assignament_RaimundoBlanco_shared_folders.docx
@@ -1,6 +1,6 @@
 
 <file path=word/document.xml><?xml version="1.0" encoding="utf-8"?>
-<w:document xmlns:wpc="http://schemas.microsoft.com/office/word/2010/wordprocessingCanvas" xmlns:cx="http://schemas.microsoft.com/office/drawing/2014/chartex" xmlns:mc="http://schemas.openxmlformats.org/markup-compatibility/2006" xmlns:o="urn:schemas-microsoft-com:office:office" xmlns:r="http://schemas.openxmlformats.org/officeDocument/2006/relationships" xmlns:m="http://schemas.openxmlformats.org/officeDocument/2006/math" xmlns:v="urn:schemas-microsoft-com:vml" xmlns:wp14="http://schemas.microsoft.com/office/word/2010/wordprocessingDrawing" xmlns:wp="http://schemas.openxmlformats.org/drawingml/2006/wordprocessingDrawing" xmlns:w10="urn:schemas-microsoft-com:office:word" xmlns:w="http://schemas.openxmlformats.org/wordprocessingml/2006/main" xmlns:w14="http://schemas.microsoft.com/office/word/2010/wordml" xmlns:w15="http://schemas.microsoft.com/office/word/2012/wordml" xmlns:w16se="http://schemas.microsoft.com/office/word/2015/wordml/symex" xmlns:wpg="http://schemas.microsoft.com/office/word/2010/wordprocessingGroup" xmlns:wpi="http://schemas.microsoft.com/office/word/2010/wordprocessingInk" xmlns:wne="http://schemas.microsoft.com/office/word/2006/wordml" xmlns:wps="http://schemas.microsoft.com/office/word/2010/wordprocessingShape" mc:Ignorable="w14 w15 w16se wp14">
+<w:document xmlns:ve="http://schemas.openxmlformats.org/markup-compatibility/2006" xmlns:o="urn:schemas-microsoft-com:office:office" xmlns:r="http://schemas.openxmlformats.org/officeDocument/2006/relationships" xmlns:m="http://schemas.openxmlformats.org/officeDocument/2006/math" xmlns:v="urn:schemas-microsoft-com:vml" xmlns:wp="http://schemas.openxmlformats.org/drawingml/2006/wordprocessingDrawing" xmlns:w10="urn:schemas-microsoft-com:office:word" xmlns:w="http://schemas.openxmlformats.org/wordprocessingml/2006/main" xmlns:wne="http://schemas.microsoft.com/office/word/2006/wordml">
   <w:body>
     <w:p>
       <w:pPr>
@@ -88,9 +88,11 @@
           <w:rFonts w:ascii="Calibri" w:eastAsia="Calibri" w:hAnsi="Calibri" w:cs="Calibri"/>
           <w:b/>
           <w:bCs/>
+          <w:noProof/>
+          <w:lang w:val="es-ES" w:eastAsia="es-ES"/>
         </w:rPr>
         <w:drawing>
-          <wp:inline distT="0" distB="0" distL="0" distR="0" wp14:anchorId="35AF9552" wp14:editId="46B2750B">
+          <wp:inline distT="0" distB="0" distL="0" distR="0">
             <wp:extent cx="4799034" cy="1863777"/>
             <wp:effectExtent l="0" t="0" r="1905" b="3175"/>
             <wp:docPr id="3" name="Imagen 3"/>
@@ -105,7 +107,7 @@
                     <pic:cNvPicPr/>
                   </pic:nvPicPr>
                   <pic:blipFill>
-                    <a:blip r:embed="rId7"/>
+                    <a:blip r:embed="rId7" cstate="print"/>
                     <a:stretch>
                       <a:fillRect/>
                     </a:stretch>
@@ -165,23 +167,43 @@
           <w:b/>
           <w:bCs/>
         </w:rPr>
-        <w:t xml:space="preserve">the shared folder </w:t>
-      </w:r>
+        <w:t xml:space="preserve">the shared folder called “Company” at </w:t>
+      </w:r>
+      <w:proofErr w:type="spellStart"/>
       <w:r>
         <w:rPr>
           <w:rFonts w:ascii="Calibri" w:eastAsia="Calibri" w:hAnsi="Calibri" w:cs="Calibri"/>
           <w:b/>
           <w:bCs/>
         </w:rPr>
-        <w:t>called “Company”</w:t>
-      </w:r>
+        <w:t>SI_assignment</w:t>
+      </w:r>
+      <w:proofErr w:type="spellEnd"/>
       <w:r>
         <w:rPr>
           <w:rFonts w:ascii="Calibri" w:eastAsia="Calibri" w:hAnsi="Calibri" w:cs="Calibri"/>
           <w:b/>
           <w:bCs/>
         </w:rPr>
-        <w:t xml:space="preserve"> at SI_assignment vm (server role)</w:t>
+        <w:t xml:space="preserve"> </w:t>
+      </w:r>
+      <w:proofErr w:type="spellStart"/>
+      <w:r>
+        <w:rPr>
+          <w:rFonts w:ascii="Calibri" w:eastAsia="Calibri" w:hAnsi="Calibri" w:cs="Calibri"/>
+          <w:b/>
+          <w:bCs/>
+        </w:rPr>
+        <w:t>vm</w:t>
+      </w:r>
+      <w:proofErr w:type="spellEnd"/>
+      <w:r>
+        <w:rPr>
+          <w:rFonts w:ascii="Calibri" w:eastAsia="Calibri" w:hAnsi="Calibri" w:cs="Calibri"/>
+          <w:b/>
+          <w:bCs/>
+        </w:rPr>
+        <w:t xml:space="preserve"> (server role)</w:t>
       </w:r>
       <w:r>
         <w:rPr>
@@ -213,7 +235,7 @@
           <w:lang w:val="es-ES" w:eastAsia="es-ES"/>
         </w:rPr>
         <w:drawing>
-          <wp:inline distT="0" distB="0" distL="0" distR="0" wp14:anchorId="7CE5C2D3" wp14:editId="18C5C377">
+          <wp:inline distT="0" distB="0" distL="0" distR="0">
             <wp:extent cx="5126982" cy="3038133"/>
             <wp:effectExtent l="0" t="0" r="0" b="0"/>
             <wp:docPr id="9" name="Imagen 9"/>
@@ -228,7 +250,7 @@
                     <pic:cNvPicPr/>
                   </pic:nvPicPr>
                   <pic:blipFill>
-                    <a:blip r:embed="rId8"/>
+                    <a:blip r:embed="rId8" cstate="print"/>
                     <a:stretch>
                       <a:fillRect/>
                     </a:stretch>
@@ -392,7 +414,23 @@
           <w:b/>
           <w:spacing w:val="-1"/>
         </w:rPr>
-        <w:t>“IT_admin”.</w:t>
+        <w:t>“</w:t>
+      </w:r>
+      <w:proofErr w:type="spellStart"/>
+      <w:r>
+        <w:rPr>
+          <w:b/>
+          <w:spacing w:val="-1"/>
+        </w:rPr>
+        <w:t>IT_admin</w:t>
+      </w:r>
+      <w:proofErr w:type="spellEnd"/>
+      <w:r>
+        <w:rPr>
+          <w:b/>
+          <w:spacing w:val="-1"/>
+        </w:rPr>
+        <w:t>”.</w:t>
       </w:r>
     </w:p>
     <w:p>
@@ -418,7 +456,7 @@
           <w:lang w:val="es-ES" w:eastAsia="es-ES"/>
         </w:rPr>
         <w:drawing>
-          <wp:inline distT="0" distB="0" distL="0" distR="0" wp14:anchorId="6B23E9DF" wp14:editId="5BCFFAC8">
+          <wp:inline distT="0" distB="0" distL="0" distR="0">
             <wp:extent cx="5411751" cy="2369924"/>
             <wp:effectExtent l="0" t="0" r="0" b="0"/>
             <wp:docPr id="6" name="Imagen 6"/>
@@ -433,7 +471,7 @@
                     <pic:cNvPicPr/>
                   </pic:nvPicPr>
                   <pic:blipFill rotWithShape="1">
-                    <a:blip r:embed="rId9"/>
+                    <a:blip r:embed="rId9" cstate="print"/>
                     <a:srcRect b="2346"/>
                     <a:stretch/>
                   </pic:blipFill>
@@ -450,7 +488,7 @@
                     </a:ln>
                     <a:extLst>
                       <a:ext uri="{53640926-AAD7-44D8-BBD7-CCE9431645EC}">
-                        <a14:shadowObscured xmlns:a14="http://schemas.microsoft.com/office/drawing/2010/main"/>
+                        <a14:shadowObscured xmlns:a14="http://schemas.microsoft.com/office/drawing/2010/main" xmlns:wps="http://schemas.microsoft.com/office/word/2010/wordprocessingShape" xmlns:wpi="http://schemas.microsoft.com/office/word/2010/wordprocessingInk" xmlns:wpg="http://schemas.microsoft.com/office/word/2010/wordprocessingGroup" xmlns:w16se="http://schemas.microsoft.com/office/word/2015/wordml/symex" xmlns:w15="http://schemas.microsoft.com/office/word/2012/wordml" xmlns:w14="http://schemas.microsoft.com/office/word/2010/wordml" xmlns:w="http://schemas.openxmlformats.org/wordprocessingml/2006/main" xmlns:w10="urn:schemas-microsoft-com:office:word" xmlns:wp14="http://schemas.microsoft.com/office/word/2010/wordprocessingDrawing" xmlns:v="urn:schemas-microsoft-com:vml" xmlns:o="urn:schemas-microsoft-com:office:office" xmlns:mc="http://schemas.openxmlformats.org/markup-compatibility/2006" xmlns:cx="http://schemas.microsoft.com/office/drawing/2014/chartex" xmlns:wpc="http://schemas.microsoft.com/office/word/2010/wordprocessingCanvas" xmlns=""/>
                       </a:ext>
                     </a:extLst>
                   </pic:spPr>
@@ -720,7 +758,23 @@
           <w:b/>
           <w:spacing w:val="-1"/>
         </w:rPr>
-        <w:t xml:space="preserve">“IT_admin” </w:t>
+        <w:t>“</w:t>
+      </w:r>
+      <w:proofErr w:type="spellStart"/>
+      <w:r>
+        <w:rPr>
+          <w:b/>
+          <w:spacing w:val="-1"/>
+        </w:rPr>
+        <w:t>IT_admin</w:t>
+      </w:r>
+      <w:proofErr w:type="spellEnd"/>
+      <w:r>
+        <w:rPr>
+          <w:b/>
+          <w:spacing w:val="-1"/>
+        </w:rPr>
+        <w:t xml:space="preserve">” </w:t>
       </w:r>
       <w:r>
         <w:rPr>
@@ -934,7 +988,7 @@
           <w:lang w:val="es-ES" w:eastAsia="es-ES"/>
         </w:rPr>
         <w:drawing>
-          <wp:inline distT="0" distB="0" distL="0" distR="0" wp14:anchorId="296BD098" wp14:editId="03FB6CDC">
+          <wp:inline distT="0" distB="0" distL="0" distR="0">
             <wp:extent cx="4635102" cy="1642973"/>
             <wp:effectExtent l="0" t="0" r="0" b="0"/>
             <wp:docPr id="4" name="Imagen 4"/>
@@ -949,7 +1003,7 @@
                     <pic:cNvPicPr/>
                   </pic:nvPicPr>
                   <pic:blipFill>
-                    <a:blip r:embed="rId10"/>
+                    <a:blip r:embed="rId10" cstate="print"/>
                     <a:stretch>
                       <a:fillRect/>
                     </a:stretch>
@@ -991,14 +1045,7 @@
           <w:b/>
           <w:spacing w:val="-1"/>
         </w:rPr>
-        <w:t xml:space="preserve">Setting </w:t>
-      </w:r>
-      <w:r>
-        <w:rPr>
-          <w:b/>
-          <w:spacing w:val="-1"/>
-        </w:rPr>
-        <w:t>sharing</w:t>
+        <w:t>Setting sharing</w:t>
       </w:r>
       <w:r>
         <w:rPr>
@@ -1123,7 +1170,21 @@
         <w:rPr>
           <w:b/>
         </w:rPr>
-        <w:t xml:space="preserve"> IT and IT_admin. T</w:t>
+        <w:t xml:space="preserve"> IT and </w:t>
+      </w:r>
+      <w:proofErr w:type="spellStart"/>
+      <w:r>
+        <w:rPr>
+          <w:b/>
+        </w:rPr>
+        <w:t>IT_admin</w:t>
+      </w:r>
+      <w:proofErr w:type="spellEnd"/>
+      <w:r>
+        <w:rPr>
+          <w:b/>
+        </w:rPr>
+        <w:t>. T</w:t>
       </w:r>
       <w:r>
         <w:rPr>
@@ -1295,7 +1356,7 @@
           <w:lang w:val="es-ES" w:eastAsia="es-ES"/>
         </w:rPr>
         <w:drawing>
-          <wp:inline distT="0" distB="0" distL="0" distR="0" wp14:anchorId="5D9DCD88" wp14:editId="4C753266">
+          <wp:inline distT="0" distB="0" distL="0" distR="0">
             <wp:extent cx="4112823" cy="2048573"/>
             <wp:effectExtent l="0" t="0" r="0" b="0"/>
             <wp:docPr id="14" name="Imagen 14"/>
@@ -1310,7 +1371,7 @@
                     <pic:cNvPicPr/>
                   </pic:nvPicPr>
                   <pic:blipFill>
-                    <a:blip r:embed="rId11"/>
+                    <a:blip r:embed="rId11" cstate="print"/>
                     <a:stretch>
                       <a:fillRect/>
                     </a:stretch>
@@ -1362,7 +1423,21 @@
         <w:rPr>
           <w:spacing w:val="-1"/>
         </w:rPr>
-        <w:t xml:space="preserve">“IT_admin” </w:t>
+        <w:t>“</w:t>
+      </w:r>
+      <w:proofErr w:type="spellStart"/>
+      <w:r>
+        <w:rPr>
+          <w:spacing w:val="-1"/>
+        </w:rPr>
+        <w:t>IT_admin</w:t>
+      </w:r>
+      <w:proofErr w:type="spellEnd"/>
+      <w:r>
+        <w:rPr>
+          <w:spacing w:val="-1"/>
+        </w:rPr>
+        <w:t xml:space="preserve">” </w:t>
       </w:r>
       <w:r>
         <w:rPr>
@@ -1461,7 +1536,7 @@
           <w:lang w:val="es-ES" w:eastAsia="es-ES"/>
         </w:rPr>
         <w:drawing>
-          <wp:inline distT="0" distB="0" distL="0" distR="0" wp14:anchorId="61033B2A" wp14:editId="1977329E">
+          <wp:inline distT="0" distB="0" distL="0" distR="0">
             <wp:extent cx="4182161" cy="2085627"/>
             <wp:effectExtent l="0" t="0" r="0" b="0"/>
             <wp:docPr id="1" name="Imagen 1"/>
@@ -1476,7 +1551,7 @@
                     <pic:cNvPicPr/>
                   </pic:nvPicPr>
                   <pic:blipFill>
-                    <a:blip r:embed="rId12"/>
+                    <a:blip r:embed="rId12" cstate="print"/>
                     <a:stretch>
                       <a:fillRect/>
                     </a:stretch>
@@ -1536,13 +1611,7 @@
         <w:rPr>
           <w:rFonts w:cs="Calibri"/>
         </w:rPr>
-        <w:t>Adding every to allo</w:t>
-      </w:r>
-      <w:r>
-        <w:rPr>
-          <w:rFonts w:cs="Calibri"/>
-        </w:rPr>
-        <w:t xml:space="preserve">w access to the share resource a user </w:t>
+        <w:t xml:space="preserve">Adding every to allow access to the share resource a user </w:t>
       </w:r>
       <w:r>
         <w:rPr>
@@ -1574,109 +1643,7 @@
         <w:rPr>
           <w:spacing w:val="-1"/>
         </w:rPr>
-        <w:t>These</w:t>
-      </w:r>
-      <w:r>
-        <w:rPr>
-          <w:spacing w:val="-9"/>
-        </w:rPr>
-        <w:t xml:space="preserve"> </w:t>
-      </w:r>
-      <w:r>
-        <w:rPr>
-          <w:spacing w:val="-1"/>
-        </w:rPr>
-        <w:t>type</w:t>
-      </w:r>
-      <w:r>
-        <w:rPr>
-          <w:spacing w:val="-11"/>
-        </w:rPr>
-        <w:t xml:space="preserve"> </w:t>
-      </w:r>
-      <w:r>
-        <w:t>of</w:t>
-      </w:r>
-      <w:r>
-        <w:rPr>
-          <w:spacing w:val="-12"/>
-        </w:rPr>
-        <w:t xml:space="preserve"> </w:t>
-      </w:r>
-      <w:r>
-        <w:rPr>
-          <w:spacing w:val="-1"/>
-        </w:rPr>
-        <w:t>users</w:t>
-      </w:r>
-      <w:r>
-        <w:rPr>
-          <w:spacing w:val="-9"/>
-        </w:rPr>
-        <w:t xml:space="preserve"> </w:t>
-      </w:r>
-      <w:r>
-        <w:t>will</w:t>
-      </w:r>
-      <w:r>
-        <w:rPr>
-          <w:spacing w:val="-10"/>
-        </w:rPr>
-        <w:t xml:space="preserve"> </w:t>
-      </w:r>
-      <w:r>
-        <w:rPr>
-          <w:spacing w:val="-1"/>
-        </w:rPr>
-        <w:t>have</w:t>
-      </w:r>
-      <w:r>
-        <w:rPr>
-          <w:spacing w:val="-9"/>
-        </w:rPr>
-        <w:t xml:space="preserve"> </w:t>
-      </w:r>
-      <w:r>
-        <w:rPr>
-          <w:spacing w:val="-1"/>
-        </w:rPr>
-        <w:t>“</w:t>
-      </w:r>
-      <w:r>
-        <w:rPr>
-          <w:spacing w:val="-1"/>
-        </w:rPr>
-        <w:t xml:space="preserve">Read </w:t>
-      </w:r>
-      <w:r>
-        <w:rPr>
-          <w:spacing w:val="-1"/>
-        </w:rPr>
-        <w:t>“permissions</w:t>
-      </w:r>
-      <w:r>
-        <w:rPr>
-          <w:spacing w:val="-1"/>
-        </w:rPr>
-        <w:t xml:space="preserve"> </w:t>
-      </w:r>
-      <w:r>
-        <w:rPr>
-          <w:spacing w:val="-1"/>
-        </w:rPr>
-        <w:t>(however</w:t>
-      </w:r>
-      <w:r>
-        <w:rPr>
-          <w:spacing w:val="-1"/>
-        </w:rPr>
-        <w:t xml:space="preserve">, these users </w:t>
-      </w:r>
-      <w:r>
-        <w:rPr>
-          <w:spacing w:val="-1"/>
-        </w:rPr>
-        <w:t>cannot access the folder because local ntfs permissions)</w:t>
+        <w:t>For everyone can access to the folder local permissions are needed to</w:t>
       </w:r>
     </w:p>
     <w:p>
@@ -1700,9 +1667,9 @@
           <w:lang w:val="es-ES" w:eastAsia="es-ES"/>
         </w:rPr>
         <w:drawing>
-          <wp:inline distT="0" distB="0" distL="0" distR="0" wp14:anchorId="0F81F6F0" wp14:editId="339E395D">
-            <wp:extent cx="3861868" cy="1952625"/>
-            <wp:effectExtent l="0" t="0" r="0" b="0"/>
+          <wp:inline distT="0" distB="0" distL="0" distR="0">
+            <wp:extent cx="3273369" cy="1655070"/>
+            <wp:effectExtent l="19050" t="0" r="3231" b="0"/>
             <wp:docPr id="15" name="Imagen 15"/>
             <wp:cNvGraphicFramePr>
               <a:graphicFrameLocks xmlns:a="http://schemas.openxmlformats.org/drawingml/2006/main" noChangeAspect="1"/>
@@ -1715,7 +1682,7 @@
                     <pic:cNvPicPr/>
                   </pic:nvPicPr>
                   <pic:blipFill>
-                    <a:blip r:embed="rId13"/>
+                    <a:blip r:embed="rId13" cstate="print"/>
                     <a:stretch>
                       <a:fillRect/>
                     </a:stretch>
@@ -1723,7 +1690,7 @@
                   <pic:spPr>
                     <a:xfrm>
                       <a:off x="0" y="0"/>
-                      <a:ext cx="3874000" cy="1958759"/>
+                      <a:ext cx="3285209" cy="1661057"/>
                     </a:xfrm>
                     <a:prstGeom prst="rect">
                       <a:avLst/>
@@ -1735,12 +1702,70 @@
           </wp:inline>
         </w:drawing>
       </w:r>
-    </w:p>
-    <w:p>
-      <w:pPr>
+      <w:r>
         <w:rPr>
           <w:rFonts w:ascii="Calibri" w:eastAsia="Calibri" w:hAnsi="Calibri" w:cs="Calibri"/>
         </w:rPr>
+        <w:t xml:space="preserve">  </w:t>
+      </w:r>
+      <w:r>
+        <w:rPr>
+          <w:rFonts w:ascii="Calibri" w:eastAsia="Calibri" w:hAnsi="Calibri" w:cs="Calibri"/>
+          <w:noProof/>
+          <w:lang w:val="es-ES" w:eastAsia="es-ES"/>
+        </w:rPr>
+        <w:drawing>
+          <wp:inline distT="0" distB="0" distL="0" distR="0">
+            <wp:extent cx="2874719" cy="1881125"/>
+            <wp:effectExtent l="19050" t="0" r="1831" b="0"/>
+            <wp:docPr id="11" name="Imagen 7"/>
+            <wp:cNvGraphicFramePr>
+              <a:graphicFrameLocks xmlns:a="http://schemas.openxmlformats.org/drawingml/2006/main" noChangeAspect="1"/>
+            </wp:cNvGraphicFramePr>
+            <a:graphic xmlns:a="http://schemas.openxmlformats.org/drawingml/2006/main">
+              <a:graphicData uri="http://schemas.openxmlformats.org/drawingml/2006/picture">
+                <pic:pic xmlns:pic="http://schemas.openxmlformats.org/drawingml/2006/picture">
+                  <pic:nvPicPr>
+                    <pic:cNvPr id="0" name="Picture 7"/>
+                    <pic:cNvPicPr>
+                      <a:picLocks noChangeAspect="1" noChangeArrowheads="1"/>
+                    </pic:cNvPicPr>
+                  </pic:nvPicPr>
+                  <pic:blipFill>
+                    <a:blip r:embed="rId14" cstate="print"/>
+                    <a:srcRect/>
+                    <a:stretch>
+                      <a:fillRect/>
+                    </a:stretch>
+                  </pic:blipFill>
+                  <pic:spPr bwMode="auto">
+                    <a:xfrm>
+                      <a:off x="0" y="0"/>
+                      <a:ext cx="2873789" cy="1880516"/>
+                    </a:xfrm>
+                    <a:prstGeom prst="rect">
+                      <a:avLst/>
+                    </a:prstGeom>
+                    <a:noFill/>
+                    <a:ln w="9525">
+                      <a:noFill/>
+                      <a:miter lim="800000"/>
+                      <a:headEnd/>
+                      <a:tailEnd/>
+                    </a:ln>
+                  </pic:spPr>
+                </pic:pic>
+              </a:graphicData>
+            </a:graphic>
+          </wp:inline>
+        </w:drawing>
+      </w:r>
+    </w:p>
+    <w:p>
+      <w:pPr>
+        <w:rPr>
+          <w:rFonts w:ascii="Calibri" w:eastAsia="Calibri" w:hAnsi="Calibri" w:cs="Calibri"/>
+        </w:rPr>
       </w:pPr>
     </w:p>
     <w:p>
@@ -1810,10 +1835,12 @@
       </w:pPr>
       <w:r>
         <w:rPr>
-          <w:spacing w:val="-1"/>
+          <w:noProof/>
+          <w:spacing w:val="-1"/>
+          <w:lang w:val="es-ES" w:eastAsia="es-ES"/>
         </w:rPr>
         <w:drawing>
-          <wp:inline distT="0" distB="0" distL="0" distR="0" wp14:anchorId="6B1B753D" wp14:editId="06AE38DD">
+          <wp:inline distT="0" distB="0" distL="0" distR="0">
             <wp:extent cx="4312145" cy="3395219"/>
             <wp:effectExtent l="0" t="0" r="0" b="0"/>
             <wp:docPr id="2" name="Imagen 2"/>
@@ -1828,7 +1855,7 @@
                     <pic:cNvPicPr/>
                   </pic:nvPicPr>
                   <pic:blipFill>
-                    <a:blip r:embed="rId14"/>
+                    <a:blip r:embed="rId15" cstate="print"/>
                     <a:stretch>
                       <a:fillRect/>
                     </a:stretch>
@@ -1887,14 +1914,7 @@
           <w:b/>
           <w:spacing w:val="-1"/>
         </w:rPr>
-        <w:t>S</w:t>
-      </w:r>
-      <w:r>
-        <w:rPr>
-          <w:b/>
-          <w:spacing w:val="-1"/>
-        </w:rPr>
-        <w:t>teps</w:t>
+        <w:t>Steps</w:t>
       </w:r>
       <w:r>
         <w:rPr>
@@ -1949,23 +1969,54 @@
           <w:b/>
           <w:spacing w:val="-1"/>
         </w:rPr>
-        <w:t>everyone can show Company, although they cannot access because nets permissions.</w:t>
-      </w:r>
-    </w:p>
-    <w:p>
-      <w:pPr>
-        <w:pStyle w:val="Textoindependiente"/>
-        <w:ind w:left="0" w:firstLine="0"/>
-        <w:rPr>
-          <w:spacing w:val="-1"/>
-        </w:rPr>
-      </w:pPr>
-    </w:p>
-    <w:p>
-      <w:pPr>
-        <w:pStyle w:val="Textoindependiente"/>
-        <w:ind w:left="0" w:firstLine="0"/>
-        <w:jc w:val="center"/>
+        <w:t xml:space="preserve">everyone </w:t>
+      </w:r>
+      <w:proofErr w:type="gramStart"/>
+      <w:r>
+        <w:rPr>
+          <w:b/>
+          <w:spacing w:val="-1"/>
+        </w:rPr>
+        <w:t>access</w:t>
+      </w:r>
+      <w:proofErr w:type="gramEnd"/>
+      <w:r>
+        <w:rPr>
+          <w:b/>
+          <w:spacing w:val="-1"/>
+        </w:rPr>
+        <w:t xml:space="preserve"> </w:t>
+      </w:r>
+      <w:r>
+        <w:rPr>
+          <w:b/>
+          <w:spacing w:val="-1"/>
+        </w:rPr>
+        <w:t>Company with only read permissions</w:t>
+      </w:r>
+      <w:r>
+        <w:rPr>
+          <w:b/>
+          <w:spacing w:val="-1"/>
+        </w:rPr>
+        <w:t>.</w:t>
+      </w:r>
+    </w:p>
+    <w:p>
+      <w:pPr>
+        <w:pStyle w:val="Textoindependiente"/>
+        <w:ind w:left="0" w:firstLine="0"/>
+        <w:jc w:val="both"/>
+        <w:rPr>
+          <w:b/>
+          <w:spacing w:val="-1"/>
+        </w:rPr>
+      </w:pPr>
+    </w:p>
+    <w:p>
+      <w:pPr>
+        <w:pStyle w:val="Textoindependiente"/>
+        <w:ind w:left="0" w:firstLine="0"/>
         <w:rPr>
           <w:spacing w:val="-1"/>
         </w:rPr>
@@ -1977,10 +2028,10 @@
           <w:lang w:val="es-ES" w:eastAsia="es-ES"/>
         </w:rPr>
         <w:drawing>
-          <wp:inline distT="0" distB="0" distL="0" distR="0" wp14:anchorId="7DF68897" wp14:editId="75E3053C">
-            <wp:extent cx="3923368" cy="1838119"/>
-            <wp:effectExtent l="0" t="0" r="1270" b="0"/>
-            <wp:docPr id="16" name="Imagen 16"/>
+          <wp:inline distT="0" distB="0" distL="0" distR="0">
+            <wp:extent cx="6330950" cy="3066191"/>
+            <wp:effectExtent l="19050" t="0" r="0" b="0"/>
+            <wp:docPr id="8" name="Imagen 4"/>
             <wp:cNvGraphicFramePr>
               <a:graphicFrameLocks xmlns:a="http://schemas.openxmlformats.org/drawingml/2006/main" noChangeAspect="1"/>
             </wp:cNvGraphicFramePr>
@@ -1988,23 +2039,33 @@
               <a:graphicData uri="http://schemas.openxmlformats.org/drawingml/2006/picture">
                 <pic:pic xmlns:pic="http://schemas.openxmlformats.org/drawingml/2006/picture">
                   <pic:nvPicPr>
-                    <pic:cNvPr id="1" name=""/>
-                    <pic:cNvPicPr/>
+                    <pic:cNvPr id="0" name="Picture 4"/>
+                    <pic:cNvPicPr>
+                      <a:picLocks noChangeAspect="1" noChangeArrowheads="1"/>
+                    </pic:cNvPicPr>
                   </pic:nvPicPr>
                   <pic:blipFill>
-                    <a:blip r:embed="rId15"/>
+                    <a:blip r:embed="rId16" cstate="print"/>
+                    <a:srcRect/>
                     <a:stretch>
                       <a:fillRect/>
                     </a:stretch>
                   </pic:blipFill>
-                  <pic:spPr>
+                  <pic:spPr bwMode="auto">
                     <a:xfrm>
                       <a:off x="0" y="0"/>
-                      <a:ext cx="3945727" cy="1848594"/>
+                      <a:ext cx="6330950" cy="3066191"/>
                     </a:xfrm>
                     <a:prstGeom prst="rect">
                       <a:avLst/>
                     </a:prstGeom>
+                    <a:noFill/>
+                    <a:ln w="9525">
+                      <a:noFill/>
+                      <a:miter lim="800000"/>
+                      <a:headEnd/>
+                      <a:tailEnd/>
+                    </a:ln>
                   </pic:spPr>
                 </pic:pic>
               </a:graphicData>
@@ -2026,6 +2087,25 @@
       <w:pPr>
         <w:pStyle w:val="Textoindependiente"/>
         <w:ind w:left="0" w:firstLine="0"/>
+        <w:jc w:val="center"/>
+        <w:rPr>
+          <w:spacing w:val="-1"/>
+        </w:rPr>
+      </w:pPr>
+    </w:p>
+    <w:p>
+      <w:pPr>
+        <w:pStyle w:val="Textoindependiente"/>
+        <w:ind w:left="0" w:firstLine="0"/>
+        <w:rPr>
+          <w:spacing w:val="-1"/>
+        </w:rPr>
+      </w:pPr>
+    </w:p>
+    <w:p>
+      <w:pPr>
+        <w:pStyle w:val="Textoindependiente"/>
+        <w:ind w:left="0" w:firstLine="0"/>
         <w:rPr>
           <w:b/>
           <w:spacing w:val="-1"/>
@@ -2086,11 +2166,19 @@
         </w:rPr>
         <w:t xml:space="preserve"> </w:t>
       </w:r>
-      <w:r>
-        <w:rPr>
-          <w:b/>
-        </w:rPr>
-        <w:t xml:space="preserve">The </w:t>
+      <w:proofErr w:type="gramStart"/>
+      <w:r>
+        <w:rPr>
+          <w:b/>
+        </w:rPr>
+        <w:t>The</w:t>
+      </w:r>
+      <w:proofErr w:type="gramEnd"/>
+      <w:r>
+        <w:rPr>
+          <w:b/>
+        </w:rPr>
+        <w:t xml:space="preserve"> </w:t>
       </w:r>
       <w:r>
         <w:rPr>
@@ -2111,14 +2199,23 @@
           <w:b/>
           <w:spacing w:val="-1"/>
         </w:rPr>
-        <w:t>“IT_admin”</w:t>
-      </w:r>
-      <w:r>
-        <w:rPr>
-          <w:b/>
-          <w:spacing w:val="-1"/>
-        </w:rPr>
-        <w:t xml:space="preserve"> can access the sha</w:t>
+        <w:t>“</w:t>
+      </w:r>
+      <w:proofErr w:type="spellStart"/>
+      <w:r>
+        <w:rPr>
+          <w:b/>
+          <w:spacing w:val="-1"/>
+        </w:rPr>
+        <w:t>IT_admin</w:t>
+      </w:r>
+      <w:proofErr w:type="spellEnd"/>
+      <w:r>
+        <w:rPr>
+          <w:b/>
+          <w:spacing w:val="-1"/>
+        </w:rPr>
+        <w:t>” can access the sha</w:t>
       </w:r>
       <w:r>
         <w:rPr>
@@ -2132,21 +2229,7 @@
           <w:b/>
           <w:spacing w:val="-1"/>
         </w:rPr>
-        <w:t>ed folder</w:t>
-      </w:r>
-      <w:r>
-        <w:rPr>
-          <w:b/>
-          <w:spacing w:val="-1"/>
-        </w:rPr>
-        <w:t xml:space="preserve"> Company</w:t>
-      </w:r>
-      <w:r>
-        <w:rPr>
-          <w:b/>
-          <w:spacing w:val="-1"/>
-        </w:rPr>
-        <w:t xml:space="preserve"> and he can modify the content.</w:t>
+        <w:t>ed folder Company and he can modify the content.</w:t>
       </w:r>
     </w:p>
     <w:p>
@@ -2189,7 +2272,23 @@
           <w:b/>
           <w:spacing w:val="-1"/>
         </w:rPr>
-        <w:t>“IT_admin”.</w:t>
+        <w:t>“</w:t>
+      </w:r>
+      <w:proofErr w:type="spellStart"/>
+      <w:r>
+        <w:rPr>
+          <w:b/>
+          <w:spacing w:val="-1"/>
+        </w:rPr>
+        <w:t>IT_admin</w:t>
+      </w:r>
+      <w:proofErr w:type="spellEnd"/>
+      <w:r>
+        <w:rPr>
+          <w:b/>
+          <w:spacing w:val="-1"/>
+        </w:rPr>
+        <w:t>”.</w:t>
       </w:r>
     </w:p>
     <w:p>
@@ -2222,49 +2321,21 @@
           <w:b/>
           <w:spacing w:val="-1"/>
         </w:rPr>
-        <w:t xml:space="preserve">First of </w:t>
-      </w:r>
-      <w:r>
-        <w:rPr>
-          <w:b/>
-          <w:spacing w:val="-1"/>
-        </w:rPr>
-        <w:t>all,</w:t>
-      </w:r>
-      <w:r>
-        <w:rPr>
-          <w:b/>
-          <w:spacing w:val="-1"/>
-        </w:rPr>
-        <w:t xml:space="preserve"> refresh net and delete all shared resources in server </w:t>
-      </w:r>
-      <w:r>
-        <w:rPr>
-          <w:b/>
-          <w:spacing w:val="-1"/>
-        </w:rPr>
-        <w:t>(management console</w:t>
-      </w:r>
-      <w:r>
-        <w:rPr>
-          <w:b/>
-          <w:spacing w:val="-1"/>
-        </w:rPr>
-        <w:t xml:space="preserve"> and command line close sessions</w:t>
-      </w:r>
-      <w:r>
-        <w:rPr>
-          <w:b/>
-          <w:spacing w:val="-1"/>
-        </w:rPr>
-        <w:t>)</w:t>
-      </w:r>
-      <w:r>
-        <w:rPr>
-          <w:b/>
-          <w:spacing w:val="-1"/>
-        </w:rPr>
-        <w:t xml:space="preserve"> and client </w:t>
+        <w:t>First</w:t>
+      </w:r>
+      <w:r>
+        <w:rPr>
+          <w:b/>
+          <w:spacing w:val="-1"/>
+        </w:rPr>
+        <w:t>,</w:t>
+      </w:r>
+      <w:r>
+        <w:rPr>
+          <w:b/>
+          <w:spacing w:val="-1"/>
+        </w:rPr>
+        <w:t xml:space="preserve"> refresh net and delete all shared resources in server (management console and command line close sessions) and client </w:t>
       </w:r>
     </w:p>
     <w:p>
@@ -2298,7 +2369,7 @@
           <w:lang w:val="es-ES" w:eastAsia="es-ES"/>
         </w:rPr>
         <w:drawing>
-          <wp:inline distT="0" distB="0" distL="0" distR="0" wp14:anchorId="065083BC" wp14:editId="08017B24">
+          <wp:inline distT="0" distB="0" distL="0" distR="0">
             <wp:extent cx="4901242" cy="2731324"/>
             <wp:effectExtent l="0" t="0" r="0" b="0"/>
             <wp:docPr id="22" name="Imagen 22"/>
@@ -2313,7 +2384,7 @@
                     <pic:cNvPicPr/>
                   </pic:nvPicPr>
                   <pic:blipFill>
-                    <a:blip r:embed="rId16"/>
+                    <a:blip r:embed="rId17" cstate="print"/>
                     <a:stretch>
                       <a:fillRect/>
                     </a:stretch>
@@ -2336,6 +2407,20 @@
     </w:p>
     <w:p>
       <w:pPr>
+        <w:rPr>
+          <w:rFonts w:ascii="Calibri" w:eastAsia="Calibri" w:hAnsi="Calibri"/>
+          <w:spacing w:val="-1"/>
+        </w:rPr>
+      </w:pPr>
+      <w:r>
+        <w:rPr>
+          <w:spacing w:val="-1"/>
+        </w:rPr>
+        <w:br w:type="page"/>
+      </w:r>
+    </w:p>
+    <w:p>
+      <w:pPr>
         <w:pStyle w:val="Textoindependiente"/>
         <w:tabs>
           <w:tab w:val="left" w:pos="821"/>
@@ -2399,7 +2484,7 @@
           <w:lang w:val="es-ES" w:eastAsia="es-ES"/>
         </w:rPr>
         <w:drawing>
-          <wp:inline distT="0" distB="0" distL="0" distR="0" wp14:anchorId="26858D70" wp14:editId="08B23550">
+          <wp:inline distT="0" distB="0" distL="0" distR="0">
             <wp:extent cx="4514026" cy="2237092"/>
             <wp:effectExtent l="0" t="0" r="1270" b="0"/>
             <wp:docPr id="20" name="Imagen 20"/>
@@ -2414,7 +2499,7 @@
                     <pic:cNvPicPr/>
                   </pic:nvPicPr>
                   <pic:blipFill>
-                    <a:blip r:embed="rId17"/>
+                    <a:blip r:embed="rId18" cstate="print"/>
                     <a:stretch>
                       <a:fillRect/>
                     </a:stretch>
@@ -2488,7 +2573,7 @@
           <w:lang w:val="es-ES" w:eastAsia="es-ES"/>
         </w:rPr>
         <w:drawing>
-          <wp:inline distT="0" distB="0" distL="0" distR="0" wp14:anchorId="5BDE9FAE" wp14:editId="14B0D459">
+          <wp:inline distT="0" distB="0" distL="0" distR="0">
             <wp:extent cx="6330950" cy="3360420"/>
             <wp:effectExtent l="0" t="0" r="0" b="0"/>
             <wp:docPr id="21" name="Imagen 21"/>
@@ -2503,7 +2588,7 @@
                     <pic:cNvPicPr/>
                   </pic:nvPicPr>
                   <pic:blipFill>
-                    <a:blip r:embed="rId18"/>
+                    <a:blip r:embed="rId19" cstate="print"/>
                     <a:stretch>
                       <a:fillRect/>
                     </a:stretch>
@@ -2525,8 +2610,8 @@
       </w:r>
     </w:p>
     <w:sectPr>
-      <w:headerReference w:type="default" r:id="rId19"/>
-      <w:footerReference w:type="default" r:id="rId20"/>
+      <w:headerReference w:type="default" r:id="rId20"/>
+      <w:footerReference w:type="default" r:id="rId21"/>
       <w:pgSz w:w="11910" w:h="16840"/>
       <w:pgMar w:top="800" w:right="960" w:bottom="1200" w:left="980" w:header="596" w:footer="1000" w:gutter="0"/>
       <w:cols w:space="720"/>
@@ -2536,7 +2621,7 @@
 </file>
 
 <file path=word/endnotes.xml><?xml version="1.0" encoding="utf-8"?>
-<w:endnotes xmlns:wpc="http://schemas.microsoft.com/office/word/2010/wordprocessingCanvas" xmlns:cx="http://schemas.microsoft.com/office/drawing/2014/chartex" xmlns:mc="http://schemas.openxmlformats.org/markup-compatibility/2006" xmlns:o="urn:schemas-microsoft-com:office:office" xmlns:r="http://schemas.openxmlformats.org/officeDocument/2006/relationships" xmlns:m="http://schemas.openxmlformats.org/officeDocument/2006/math" xmlns:v="urn:schemas-microsoft-com:vml" xmlns:wp14="http://schemas.microsoft.com/office/word/2010/wordprocessingDrawing" xmlns:wp="http://schemas.openxmlformats.org/drawingml/2006/wordprocessingDrawing" xmlns:w10="urn:schemas-microsoft-com:office:word" xmlns:w="http://schemas.openxmlformats.org/wordprocessingml/2006/main" xmlns:w14="http://schemas.microsoft.com/office/word/2010/wordml" xmlns:w15="http://schemas.microsoft.com/office/word/2012/wordml" xmlns:w16se="http://schemas.microsoft.com/office/word/2015/wordml/symex" xmlns:wpg="http://schemas.microsoft.com/office/word/2010/wordprocessingGroup" xmlns:wpi="http://schemas.microsoft.com/office/word/2010/wordprocessingInk" xmlns:wne="http://schemas.microsoft.com/office/word/2006/wordml" xmlns:wps="http://schemas.microsoft.com/office/word/2010/wordprocessingShape" mc:Ignorable="w14 w15 w16se wp14">
+<w:endnotes xmlns:ve="http://schemas.openxmlformats.org/markup-compatibility/2006" xmlns:o="urn:schemas-microsoft-com:office:office" xmlns:r="http://schemas.openxmlformats.org/officeDocument/2006/relationships" xmlns:m="http://schemas.openxmlformats.org/officeDocument/2006/math" xmlns:v="urn:schemas-microsoft-com:vml" xmlns:wp="http://schemas.openxmlformats.org/drawingml/2006/wordprocessingDrawing" xmlns:w10="urn:schemas-microsoft-com:office:word" xmlns:w="http://schemas.openxmlformats.org/wordprocessingml/2006/main" xmlns:wne="http://schemas.microsoft.com/office/word/2006/wordml">
   <w:endnote w:type="separator" w:id="-1">
     <w:p>
       <w:r>
@@ -2555,7 +2640,7 @@
 </file>
 
 <file path=word/footer1.xml><?xml version="1.0" encoding="utf-8"?>
-<w:ftr xmlns:wpc="http://schemas.microsoft.com/office/word/2010/wordprocessingCanvas" xmlns:cx="http://schemas.microsoft.com/office/drawing/2014/chartex" xmlns:mc="http://schemas.openxmlformats.org/markup-compatibility/2006" xmlns:o="urn:schemas-microsoft-com:office:office" xmlns:r="http://schemas.openxmlformats.org/officeDocument/2006/relationships" xmlns:m="http://schemas.openxmlformats.org/officeDocument/2006/math" xmlns:v="urn:schemas-microsoft-com:vml" xmlns:wp14="http://schemas.microsoft.com/office/word/2010/wordprocessingDrawing" xmlns:wp="http://schemas.openxmlformats.org/drawingml/2006/wordprocessingDrawing" xmlns:w10="urn:schemas-microsoft-com:office:word" xmlns:w="http://schemas.openxmlformats.org/wordprocessingml/2006/main" xmlns:w14="http://schemas.microsoft.com/office/word/2010/wordml" xmlns:w15="http://schemas.microsoft.com/office/word/2012/wordml" xmlns:w16se="http://schemas.microsoft.com/office/word/2015/wordml/symex" xmlns:wpg="http://schemas.microsoft.com/office/word/2010/wordprocessingGroup" xmlns:wpi="http://schemas.microsoft.com/office/word/2010/wordprocessingInk" xmlns:wne="http://schemas.microsoft.com/office/word/2006/wordml" xmlns:wps="http://schemas.microsoft.com/office/word/2010/wordprocessingShape" mc:Ignorable="w14 w15 w16se wp14">
+<w:ftr xmlns:ve="http://schemas.openxmlformats.org/markup-compatibility/2006" xmlns:o="urn:schemas-microsoft-com:office:office" xmlns:r="http://schemas.openxmlformats.org/officeDocument/2006/relationships" xmlns:m="http://schemas.openxmlformats.org/officeDocument/2006/math" xmlns:v="urn:schemas-microsoft-com:vml" xmlns:wp="http://schemas.openxmlformats.org/drawingml/2006/wordprocessingDrawing" xmlns:w10="urn:schemas-microsoft-com:office:word" xmlns:w="http://schemas.openxmlformats.org/wordprocessingml/2006/main" xmlns:wne="http://schemas.microsoft.com/office/word/2006/wordml">
   <w:p>
     <w:pPr>
       <w:spacing w:line="14" w:lineRule="auto"/>
@@ -2569,160 +2654,54 @@
         <w:noProof/>
         <w:lang w:val="es-ES" w:eastAsia="es-ES"/>
       </w:rPr>
-      <mc:AlternateContent>
-        <mc:Choice Requires="wps">
-          <w:drawing>
-            <wp:anchor distT="0" distB="0" distL="114300" distR="114300" simplePos="0" relativeHeight="503313104" behindDoc="1" locked="0" layoutInCell="1" allowOverlap="1">
-              <wp:simplePos x="0" y="0"/>
-              <wp:positionH relativeFrom="page">
-                <wp:posOffset>3719830</wp:posOffset>
-              </wp:positionH>
-              <wp:positionV relativeFrom="page">
-                <wp:posOffset>9917430</wp:posOffset>
-              </wp:positionV>
-              <wp:extent cx="121920" cy="165735"/>
-              <wp:effectExtent l="0" t="1905" r="0" b="3810"/>
-              <wp:wrapNone/>
-              <wp:docPr id="23" name="Text Box 1"/>
-              <wp:cNvGraphicFramePr>
-                <a:graphicFrameLocks xmlns:a="http://schemas.openxmlformats.org/drawingml/2006/main"/>
-              </wp:cNvGraphicFramePr>
-              <a:graphic xmlns:a="http://schemas.openxmlformats.org/drawingml/2006/main">
-                <a:graphicData uri="http://schemas.microsoft.com/office/word/2010/wordprocessingShape">
-                  <wps:wsp>
-                    <wps:cNvSpPr txBox="1">
-                      <a:spLocks noChangeArrowheads="1"/>
-                    </wps:cNvSpPr>
-                    <wps:spPr bwMode="auto">
-                      <a:xfrm>
-                        <a:off x="0" y="0"/>
-                        <a:ext cx="121920" cy="165735"/>
-                      </a:xfrm>
-                      <a:prstGeom prst="rect">
-                        <a:avLst/>
-                      </a:prstGeom>
-                      <a:noFill/>
-                      <a:ln>
-                        <a:noFill/>
-                      </a:ln>
-                      <a:extLst>
-                        <a:ext uri="{909E8E84-426E-40DD-AFC4-6F175D3DCCD1}">
-                          <a14:hiddenFill xmlns:a14="http://schemas.microsoft.com/office/drawing/2010/main">
-                            <a:solidFill>
-                              <a:srgbClr val="FFFFFF"/>
-                            </a:solidFill>
-                          </a14:hiddenFill>
-                        </a:ext>
-                        <a:ext uri="{91240B29-F687-4F45-9708-019B960494DF}">
-                          <a14:hiddenLine xmlns:a14="http://schemas.microsoft.com/office/drawing/2010/main" w="9525">
-                            <a:solidFill>
-                              <a:srgbClr val="000000"/>
-                            </a:solidFill>
-                            <a:miter lim="800000"/>
-                            <a:headEnd/>
-                            <a:tailEnd/>
-                          </a14:hiddenLine>
-                        </a:ext>
-                      </a:extLst>
-                    </wps:spPr>
-                    <wps:txbx>
-                      <w:txbxContent>
-                        <w:p>
-                          <w:pPr>
-                            <w:pStyle w:val="Textoindependiente"/>
-                            <w:spacing w:line="245" w:lineRule="exact"/>
-                            <w:ind w:left="40" w:firstLine="0"/>
-                            <w:rPr>
-                              <w:rFonts w:cs="Calibri"/>
-                            </w:rPr>
-                          </w:pPr>
-                          <w:r>
-                            <w:fldChar w:fldCharType="begin"/>
-                          </w:r>
-                          <w:r>
-                            <w:instrText xml:space="preserve"> PAGE </w:instrText>
-                          </w:r>
-                          <w:r>
-                            <w:fldChar w:fldCharType="separate"/>
-                          </w:r>
-                          <w:r>
-                            <w:rPr>
-                              <w:noProof/>
-                            </w:rPr>
-                            <w:t>1</w:t>
-                          </w:r>
-                          <w:r>
-                            <w:fldChar w:fldCharType="end"/>
-                          </w:r>
-                        </w:p>
-                      </w:txbxContent>
-                    </wps:txbx>
-                    <wps:bodyPr rot="0" vert="horz" wrap="square" lIns="0" tIns="0" rIns="0" bIns="0" anchor="t" anchorCtr="0" upright="1">
-                      <a:noAutofit/>
-                    </wps:bodyPr>
-                  </wps:wsp>
-                </a:graphicData>
-              </a:graphic>
-              <wp14:sizeRelH relativeFrom="page">
-                <wp14:pctWidth>0</wp14:pctWidth>
-              </wp14:sizeRelH>
-              <wp14:sizeRelV relativeFrom="page">
-                <wp14:pctHeight>0</wp14:pctHeight>
-              </wp14:sizeRelV>
-            </wp:anchor>
-          </w:drawing>
-        </mc:Choice>
-        <mc:Fallback>
-          <w:pict>
-            <v:shapetype id="_x0000_t202" coordsize="21600,21600" o:spt="202" path="m,l,21600r21600,l21600,xe">
-              <v:stroke joinstyle="miter"/>
-              <v:path gradientshapeok="t" o:connecttype="rect"/>
-            </v:shapetype>
-            <v:shape id="Text Box 1" o:spid="_x0000_s1028" type="#_x0000_t202" style="position:absolute;margin-left:292.9pt;margin-top:780.9pt;width:9.6pt;height:13.05pt;z-index:-3376;visibility:visible;mso-wrap-style:square;mso-width-percent:0;mso-height-percent:0;mso-wrap-distance-left:9pt;mso-wrap-distance-top:0;mso-wrap-distance-right:9pt;mso-wrap-distance-bottom:0;mso-position-horizontal:absolute;mso-position-horizontal-relative:page;mso-position-vertical:absolute;mso-position-vertical-relative:page;mso-width-percent:0;mso-height-percent:0;mso-width-relative:page;mso-height-relative:page;v-text-anchor:top" o:gfxdata="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" filled="f" stroked="f">
-              <v:textbox inset="0,0,0,0">
-                <w:txbxContent>
-                  <w:p>
-                    <w:pPr>
-                      <w:pStyle w:val="Textoindependiente"/>
-                      <w:spacing w:line="245" w:lineRule="exact"/>
-                      <w:ind w:left="40" w:firstLine="0"/>
-                      <w:rPr>
-                        <w:rFonts w:cs="Calibri"/>
-                      </w:rPr>
-                    </w:pPr>
-                    <w:r>
-                      <w:fldChar w:fldCharType="begin"/>
-                    </w:r>
-                    <w:r>
-                      <w:instrText xml:space="preserve"> PAGE </w:instrText>
-                    </w:r>
-                    <w:r>
-                      <w:fldChar w:fldCharType="separate"/>
-                    </w:r>
-                    <w:r>
-                      <w:rPr>
-                        <w:noProof/>
-                      </w:rPr>
-                      <w:t>1</w:t>
-                    </w:r>
-                    <w:r>
-                      <w:fldChar w:fldCharType="end"/>
-                    </w:r>
-                  </w:p>
-                </w:txbxContent>
-              </v:textbox>
-              <w10:wrap anchorx="page" anchory="page"/>
-            </v:shape>
-          </w:pict>
-        </mc:Fallback>
-      </mc:AlternateContent>
+      <w:pict>
+        <v:shapetype id="_x0000_t202" coordsize="21600,21600" o:spt="202" path="m,l,21600r21600,l21600,xe">
+          <v:stroke joinstyle="miter"/>
+          <v:path gradientshapeok="t" o:connecttype="rect"/>
+        </v:shapetype>
+        <v:shape id="Text Box 1" o:spid="_x0000_s4097" type="#_x0000_t202" style="position:absolute;margin-left:292.9pt;margin-top:780.9pt;width:9.6pt;height:13.05pt;z-index:-3376;visibility:visible;mso-position-horizontal-relative:page;mso-position-vertical-relative:page" o:gfxdata="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" filled="f" stroked="f">
+          <v:textbox inset="0,0,0,0">
+            <w:txbxContent>
+              <w:p>
+                <w:pPr>
+                  <w:pStyle w:val="Textoindependiente"/>
+                  <w:spacing w:line="245" w:lineRule="exact"/>
+                  <w:ind w:left="40" w:firstLine="0"/>
+                  <w:rPr>
+                    <w:rFonts w:cs="Calibri"/>
+                  </w:rPr>
+                </w:pPr>
+                <w:r>
+                  <w:fldChar w:fldCharType="begin"/>
+                </w:r>
+                <w:r>
+                  <w:instrText xml:space="preserve"> PAGE </w:instrText>
+                </w:r>
+                <w:r>
+                  <w:fldChar w:fldCharType="separate"/>
+                </w:r>
+                <w:r>
+                  <w:rPr>
+                    <w:noProof/>
+                  </w:rPr>
+                  <w:t>1</w:t>
+                </w:r>
+                <w:r>
+                  <w:fldChar w:fldCharType="end"/>
+                </w:r>
+              </w:p>
+            </w:txbxContent>
+          </v:textbox>
+          <w10:wrap anchorx="page" anchory="page"/>
+        </v:shape>
+      </w:pict>
     </w:r>
   </w:p>
 </w:ftr>
 </file>
 
 <file path=word/footnotes.xml><?xml version="1.0" encoding="utf-8"?>
-<w:footnotes xmlns:wpc="http://schemas.microsoft.com/office/word/2010/wordprocessingCanvas" xmlns:cx="http://schemas.microsoft.com/office/drawing/2014/chartex" xmlns:mc="http://schemas.openxmlformats.org/markup-compatibility/2006" xmlns:o="urn:schemas-microsoft-com:office:office" xmlns:r="http://schemas.openxmlformats.org/officeDocument/2006/relationships" xmlns:m="http://schemas.openxmlformats.org/officeDocument/2006/math" xmlns:v="urn:schemas-microsoft-com:vml" xmlns:wp14="http://schemas.microsoft.com/office/word/2010/wordprocessingDrawing" xmlns:wp="http://schemas.openxmlformats.org/drawingml/2006/wordprocessingDrawing" xmlns:w10="urn:schemas-microsoft-com:office:word" xmlns:w="http://schemas.openxmlformats.org/wordprocessingml/2006/main" xmlns:w14="http://schemas.microsoft.com/office/word/2010/wordml" xmlns:w15="http://schemas.microsoft.com/office/word/2012/wordml" xmlns:w16se="http://schemas.microsoft.com/office/word/2015/wordml/symex" xmlns:wpg="http://schemas.microsoft.com/office/word/2010/wordprocessingGroup" xmlns:wpi="http://schemas.microsoft.com/office/word/2010/wordprocessingInk" xmlns:wne="http://schemas.microsoft.com/office/word/2006/wordml" xmlns:wps="http://schemas.microsoft.com/office/word/2010/wordprocessingShape" mc:Ignorable="w14 w15 w16se wp14">
+<w:footnotes xmlns:ve="http://schemas.openxmlformats.org/markup-compatibility/2006" xmlns:o="urn:schemas-microsoft-com:office:office" xmlns:r="http://schemas.openxmlformats.org/officeDocument/2006/relationships" xmlns:m="http://schemas.openxmlformats.org/officeDocument/2006/math" xmlns:v="urn:schemas-microsoft-com:vml" xmlns:wp="http://schemas.openxmlformats.org/drawingml/2006/wordprocessingDrawing" xmlns:w10="urn:schemas-microsoft-com:office:word" xmlns:w="http://schemas.openxmlformats.org/wordprocessingml/2006/main" xmlns:wne="http://schemas.microsoft.com/office/word/2006/wordml">
   <w:footnote w:type="separator" w:id="-1">
     <w:p>
       <w:r>
@@ -2741,7 +2720,7 @@
 </file>
 
 <file path=word/header1.xml><?xml version="1.0" encoding="utf-8"?>
-<w:hdr xmlns:wpc="http://schemas.microsoft.com/office/word/2010/wordprocessingCanvas" xmlns:cx="http://schemas.microsoft.com/office/drawing/2014/chartex" xmlns:mc="http://schemas.openxmlformats.org/markup-compatibility/2006" xmlns:o="urn:schemas-microsoft-com:office:office" xmlns:r="http://schemas.openxmlformats.org/officeDocument/2006/relationships" xmlns:m="http://schemas.openxmlformats.org/officeDocument/2006/math" xmlns:v="urn:schemas-microsoft-com:vml" xmlns:wp14="http://schemas.microsoft.com/office/word/2010/wordprocessingDrawing" xmlns:wp="http://schemas.openxmlformats.org/drawingml/2006/wordprocessingDrawing" xmlns:w10="urn:schemas-microsoft-com:office:word" xmlns:w="http://schemas.openxmlformats.org/wordprocessingml/2006/main" xmlns:w14="http://schemas.microsoft.com/office/word/2010/wordml" xmlns:w15="http://schemas.microsoft.com/office/word/2012/wordml" xmlns:w16se="http://schemas.microsoft.com/office/word/2015/wordml/symex" xmlns:wpg="http://schemas.microsoft.com/office/word/2010/wordprocessingGroup" xmlns:wpi="http://schemas.microsoft.com/office/word/2010/wordprocessingInk" xmlns:wne="http://schemas.microsoft.com/office/word/2006/wordml" xmlns:wps="http://schemas.microsoft.com/office/word/2010/wordprocessingShape" mc:Ignorable="w14 w15 w16se wp14">
+<w:hdr xmlns:ve="http://schemas.openxmlformats.org/markup-compatibility/2006" xmlns:o="urn:schemas-microsoft-com:office:office" xmlns:r="http://schemas.openxmlformats.org/officeDocument/2006/relationships" xmlns:m="http://schemas.openxmlformats.org/officeDocument/2006/math" xmlns:v="urn:schemas-microsoft-com:vml" xmlns:wp="http://schemas.openxmlformats.org/drawingml/2006/wordprocessingDrawing" xmlns:w10="urn:schemas-microsoft-com:office:word" xmlns:w="http://schemas.openxmlformats.org/wordprocessingml/2006/main" xmlns:wne="http://schemas.microsoft.com/office/word/2006/wordml">
   <w:p>
     <w:pPr>
       <w:spacing w:line="14" w:lineRule="auto"/>
@@ -2755,306 +2734,96 @@
         <w:noProof/>
         <w:lang w:val="es-ES" w:eastAsia="es-ES"/>
       </w:rPr>
-      <mc:AlternateContent>
-        <mc:Choice Requires="wps">
-          <w:drawing>
-            <wp:anchor distT="0" distB="0" distL="114300" distR="114300" simplePos="0" relativeHeight="503313056" behindDoc="1" locked="0" layoutInCell="1" allowOverlap="1">
-              <wp:simplePos x="0" y="0"/>
-              <wp:positionH relativeFrom="page">
-                <wp:posOffset>673100</wp:posOffset>
-              </wp:positionH>
-              <wp:positionV relativeFrom="page">
-                <wp:posOffset>365760</wp:posOffset>
-              </wp:positionV>
-              <wp:extent cx="1160780" cy="165735"/>
-              <wp:effectExtent l="0" t="3810" r="4445" b="1905"/>
-              <wp:wrapNone/>
-              <wp:docPr id="25" name="Text Box 3"/>
-              <wp:cNvGraphicFramePr>
-                <a:graphicFrameLocks xmlns:a="http://schemas.openxmlformats.org/drawingml/2006/main"/>
-              </wp:cNvGraphicFramePr>
-              <a:graphic xmlns:a="http://schemas.openxmlformats.org/drawingml/2006/main">
-                <a:graphicData uri="http://schemas.microsoft.com/office/word/2010/wordprocessingShape">
-                  <wps:wsp>
-                    <wps:cNvSpPr txBox="1">
-                      <a:spLocks noChangeArrowheads="1"/>
-                    </wps:cNvSpPr>
-                    <wps:spPr bwMode="auto">
-                      <a:xfrm>
-                        <a:off x="0" y="0"/>
-                        <a:ext cx="1160780" cy="165735"/>
-                      </a:xfrm>
-                      <a:prstGeom prst="rect">
-                        <a:avLst/>
-                      </a:prstGeom>
-                      <a:noFill/>
-                      <a:ln>
-                        <a:noFill/>
-                      </a:ln>
-                      <a:extLst>
-                        <a:ext uri="{909E8E84-426E-40DD-AFC4-6F175D3DCCD1}">
-                          <a14:hiddenFill xmlns:a14="http://schemas.microsoft.com/office/drawing/2010/main">
-                            <a:solidFill>
-                              <a:srgbClr val="FFFFFF"/>
-                            </a:solidFill>
-                          </a14:hiddenFill>
-                        </a:ext>
-                        <a:ext uri="{91240B29-F687-4F45-9708-019B960494DF}">
-                          <a14:hiddenLine xmlns:a14="http://schemas.microsoft.com/office/drawing/2010/main" w="9525">
-                            <a:solidFill>
-                              <a:srgbClr val="000000"/>
-                            </a:solidFill>
-                            <a:miter lim="800000"/>
-                            <a:headEnd/>
-                            <a:tailEnd/>
-                          </a14:hiddenLine>
-                        </a:ext>
-                      </a:extLst>
-                    </wps:spPr>
-                    <wps:txbx>
-                      <w:txbxContent>
-                        <w:p>
-                          <w:pPr>
-                            <w:pStyle w:val="Textoindependiente"/>
-                            <w:spacing w:line="246" w:lineRule="exact"/>
-                            <w:ind w:left="20" w:firstLine="0"/>
-                            <w:rPr>
-                              <w:rFonts w:ascii="Arial" w:eastAsia="Arial" w:hAnsi="Arial" w:cs="Arial"/>
-                            </w:rPr>
-                          </w:pPr>
-                          <w:r>
-                            <w:rPr>
-                              <w:rFonts w:ascii="Arial"/>
-                              <w:spacing w:val="-1"/>
-                            </w:rPr>
-                            <w:t>Unit</w:t>
-                          </w:r>
-                          <w:r>
-                            <w:rPr>
-                              <w:rFonts w:ascii="Arial"/>
-                              <w:spacing w:val="2"/>
-                            </w:rPr>
-                            <w:t xml:space="preserve"> </w:t>
-                          </w:r>
-                          <w:r>
-                            <w:rPr>
-                              <w:rFonts w:ascii="Arial"/>
-                            </w:rPr>
-                            <w:t xml:space="preserve">9 </w:t>
-                          </w:r>
-                          <w:r>
-                            <w:rPr>
-                              <w:rFonts w:ascii="Arial"/>
-                              <w:spacing w:val="-1"/>
-                            </w:rPr>
-                            <w:t>Assignment</w:t>
-                          </w:r>
-                        </w:p>
-                      </w:txbxContent>
-                    </wps:txbx>
-                    <wps:bodyPr rot="0" vert="horz" wrap="square" lIns="0" tIns="0" rIns="0" bIns="0" anchor="t" anchorCtr="0" upright="1">
-                      <a:noAutofit/>
-                    </wps:bodyPr>
-                  </wps:wsp>
-                </a:graphicData>
-              </a:graphic>
-              <wp14:sizeRelH relativeFrom="page">
-                <wp14:pctWidth>0</wp14:pctWidth>
-              </wp14:sizeRelH>
-              <wp14:sizeRelV relativeFrom="page">
-                <wp14:pctHeight>0</wp14:pctHeight>
-              </wp14:sizeRelV>
-            </wp:anchor>
-          </w:drawing>
-        </mc:Choice>
-        <mc:Fallback>
-          <w:pict>
-            <v:shapetype id="_x0000_t202" coordsize="21600,21600" o:spt="202" path="m,l,21600r21600,l21600,xe">
-              <v:stroke joinstyle="miter"/>
-              <v:path gradientshapeok="t" o:connecttype="rect"/>
-            </v:shapetype>
-            <v:shape id="Text Box 3" o:spid="_x0000_s1026" type="#_x0000_t202" style="position:absolute;margin-left:53pt;margin-top:28.8pt;width:91.4pt;height:13.05pt;z-index:-3424;visibility:visible;mso-wrap-style:square;mso-width-percent:0;mso-height-percent:0;mso-wrap-distance-left:9pt;mso-wrap-distance-top:0;mso-wrap-distance-right:9pt;mso-wrap-distance-bottom:0;mso-position-horizontal:absolute;mso-position-horizontal-relative:page;mso-position-vertical:absolute;mso-position-vertical-relative:page;mso-width-percent:0;mso-height-percent:0;mso-width-relative:page;mso-height-relative:page;v-text-anchor:top" o:gfxdata="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" filled="f" stroked="f">
-              <v:textbox inset="0,0,0,0">
-                <w:txbxContent>
-                  <w:p>
-                    <w:pPr>
-                      <w:pStyle w:val="Textoindependiente"/>
-                      <w:spacing w:line="246" w:lineRule="exact"/>
-                      <w:ind w:left="20" w:firstLine="0"/>
-                      <w:rPr>
-                        <w:rFonts w:ascii="Arial" w:eastAsia="Arial" w:hAnsi="Arial" w:cs="Arial"/>
-                      </w:rPr>
-                    </w:pPr>
-                    <w:r>
-                      <w:rPr>
-                        <w:rFonts w:ascii="Arial"/>
-                        <w:spacing w:val="-1"/>
-                      </w:rPr>
-                      <w:t>Unit</w:t>
-                    </w:r>
-                    <w:r>
-                      <w:rPr>
-                        <w:rFonts w:ascii="Arial"/>
-                        <w:spacing w:val="2"/>
-                      </w:rPr>
-                      <w:t xml:space="preserve"> </w:t>
-                    </w:r>
-                    <w:r>
-                      <w:rPr>
-                        <w:rFonts w:ascii="Arial"/>
-                      </w:rPr>
-                      <w:t xml:space="preserve">9 </w:t>
-                    </w:r>
-                    <w:r>
-                      <w:rPr>
-                        <w:rFonts w:ascii="Arial"/>
-                        <w:spacing w:val="-1"/>
-                      </w:rPr>
-                      <w:t>Assignment</w:t>
-                    </w:r>
-                  </w:p>
-                </w:txbxContent>
-              </v:textbox>
-              <w10:wrap anchorx="page" anchory="page"/>
-            </v:shape>
-          </w:pict>
-        </mc:Fallback>
-      </mc:AlternateContent>
+      <w:pict>
+        <v:shapetype id="_x0000_t202" coordsize="21600,21600" o:spt="202" path="m,l,21600r21600,l21600,xe">
+          <v:stroke joinstyle="miter"/>
+          <v:path gradientshapeok="t" o:connecttype="rect"/>
+        </v:shapetype>
+        <v:shape id="Text Box 3" o:spid="_x0000_s4099" type="#_x0000_t202" style="position:absolute;margin-left:53pt;margin-top:28.8pt;width:91.4pt;height:13.05pt;z-index:-3424;visibility:visible;mso-position-horizontal-relative:page;mso-position-vertical-relative:page" o:gfxdata="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" filled="f" stroked="f">
+          <v:textbox inset="0,0,0,0">
+            <w:txbxContent>
+              <w:p>
+                <w:pPr>
+                  <w:pStyle w:val="Textoindependiente"/>
+                  <w:spacing w:line="246" w:lineRule="exact"/>
+                  <w:ind w:left="20" w:firstLine="0"/>
+                  <w:rPr>
+                    <w:rFonts w:ascii="Arial" w:eastAsia="Arial" w:hAnsi="Arial" w:cs="Arial"/>
+                  </w:rPr>
+                </w:pPr>
+                <w:r>
+                  <w:rPr>
+                    <w:rFonts w:ascii="Arial"/>
+                    <w:spacing w:val="-1"/>
+                  </w:rPr>
+                  <w:t>Unit</w:t>
+                </w:r>
+                <w:r>
+                  <w:rPr>
+                    <w:rFonts w:ascii="Arial"/>
+                    <w:spacing w:val="2"/>
+                  </w:rPr>
+                  <w:t xml:space="preserve"> </w:t>
+                </w:r>
+                <w:r>
+                  <w:rPr>
+                    <w:rFonts w:ascii="Arial"/>
+                  </w:rPr>
+                  <w:t xml:space="preserve">9 </w:t>
+                </w:r>
+                <w:r>
+                  <w:rPr>
+                    <w:rFonts w:ascii="Arial"/>
+                    <w:spacing w:val="-1"/>
+                  </w:rPr>
+                  <w:t>Assignment</w:t>
+                </w:r>
+              </w:p>
+            </w:txbxContent>
+          </v:textbox>
+          <w10:wrap anchorx="page" anchory="page"/>
+        </v:shape>
+      </w:pict>
     </w:r>
     <w:r>
       <w:rPr>
         <w:noProof/>
         <w:lang w:val="es-ES" w:eastAsia="es-ES"/>
       </w:rPr>
-      <mc:AlternateContent>
-        <mc:Choice Requires="wps">
-          <w:drawing>
-            <wp:anchor distT="0" distB="0" distL="114300" distR="114300" simplePos="0" relativeHeight="503313080" behindDoc="1" locked="0" layoutInCell="1" allowOverlap="1">
-              <wp:simplePos x="0" y="0"/>
-              <wp:positionH relativeFrom="page">
-                <wp:posOffset>5699125</wp:posOffset>
-              </wp:positionH>
-              <wp:positionV relativeFrom="page">
-                <wp:posOffset>365760</wp:posOffset>
-              </wp:positionV>
-              <wp:extent cx="1191260" cy="165735"/>
-              <wp:effectExtent l="3175" t="3810" r="0" b="1905"/>
-              <wp:wrapNone/>
-              <wp:docPr id="24" name="Text Box 2"/>
-              <wp:cNvGraphicFramePr>
-                <a:graphicFrameLocks xmlns:a="http://schemas.openxmlformats.org/drawingml/2006/main"/>
-              </wp:cNvGraphicFramePr>
-              <a:graphic xmlns:a="http://schemas.openxmlformats.org/drawingml/2006/main">
-                <a:graphicData uri="http://schemas.microsoft.com/office/word/2010/wordprocessingShape">
-                  <wps:wsp>
-                    <wps:cNvSpPr txBox="1">
-                      <a:spLocks noChangeArrowheads="1"/>
-                    </wps:cNvSpPr>
-                    <wps:spPr bwMode="auto">
-                      <a:xfrm>
-                        <a:off x="0" y="0"/>
-                        <a:ext cx="1191260" cy="165735"/>
-                      </a:xfrm>
-                      <a:prstGeom prst="rect">
-                        <a:avLst/>
-                      </a:prstGeom>
-                      <a:noFill/>
-                      <a:ln>
-                        <a:noFill/>
-                      </a:ln>
-                      <a:extLst>
-                        <a:ext uri="{909E8E84-426E-40DD-AFC4-6F175D3DCCD1}">
-                          <a14:hiddenFill xmlns:a14="http://schemas.microsoft.com/office/drawing/2010/main">
-                            <a:solidFill>
-                              <a:srgbClr val="FFFFFF"/>
-                            </a:solidFill>
-                          </a14:hiddenFill>
-                        </a:ext>
-                        <a:ext uri="{91240B29-F687-4F45-9708-019B960494DF}">
-                          <a14:hiddenLine xmlns:a14="http://schemas.microsoft.com/office/drawing/2010/main" w="9525">
-                            <a:solidFill>
-                              <a:srgbClr val="000000"/>
-                            </a:solidFill>
-                            <a:miter lim="800000"/>
-                            <a:headEnd/>
-                            <a:tailEnd/>
-                          </a14:hiddenLine>
-                        </a:ext>
-                      </a:extLst>
-                    </wps:spPr>
-                    <wps:txbx>
-                      <w:txbxContent>
-                        <w:p>
-                          <w:pPr>
-                            <w:pStyle w:val="Textoindependiente"/>
-                            <w:spacing w:line="246" w:lineRule="exact"/>
-                            <w:ind w:left="20" w:firstLine="0"/>
-                            <w:rPr>
-                              <w:rFonts w:ascii="Arial" w:eastAsia="Arial" w:hAnsi="Arial" w:cs="Arial"/>
-                            </w:rPr>
-                          </w:pPr>
-                          <w:r>
-                            <w:rPr>
-                              <w:rFonts w:ascii="Arial"/>
-                              <w:spacing w:val="-1"/>
-                            </w:rPr>
-                            <w:t>Computer systems</w:t>
-                          </w:r>
-                        </w:p>
-                      </w:txbxContent>
-                    </wps:txbx>
-                    <wps:bodyPr rot="0" vert="horz" wrap="square" lIns="0" tIns="0" rIns="0" bIns="0" anchor="t" anchorCtr="0" upright="1">
-                      <a:noAutofit/>
-                    </wps:bodyPr>
-                  </wps:wsp>
-                </a:graphicData>
-              </a:graphic>
-              <wp14:sizeRelH relativeFrom="page">
-                <wp14:pctWidth>0</wp14:pctWidth>
-              </wp14:sizeRelH>
-              <wp14:sizeRelV relativeFrom="page">
-                <wp14:pctHeight>0</wp14:pctHeight>
-              </wp14:sizeRelV>
-            </wp:anchor>
-          </w:drawing>
-        </mc:Choice>
-        <mc:Fallback>
-          <w:pict>
-            <v:shape id="Text Box 2" o:spid="_x0000_s1027" type="#_x0000_t202" style="position:absolute;margin-left:448.75pt;margin-top:28.8pt;width:93.8pt;height:13.05pt;z-index:-3400;visibility:visible;mso-wrap-style:square;mso-width-percent:0;mso-height-percent:0;mso-wrap-distance-left:9pt;mso-wrap-distance-top:0;mso-wrap-distance-right:9pt;mso-wrap-distance-bottom:0;mso-position-horizontal:absolute;mso-position-horizontal-relative:page;mso-position-vertical:absolute;mso-position-vertical-relative:page;mso-width-percent:0;mso-height-percent:0;mso-width-relative:page;mso-height-relative:page;v-text-anchor:top" o:gfxdata="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" filled="f" stroked="f">
-              <v:textbox inset="0,0,0,0">
-                <w:txbxContent>
-                  <w:p>
-                    <w:pPr>
-                      <w:pStyle w:val="Textoindependiente"/>
-                      <w:spacing w:line="246" w:lineRule="exact"/>
-                      <w:ind w:left="20" w:firstLine="0"/>
-                      <w:rPr>
-                        <w:rFonts w:ascii="Arial" w:eastAsia="Arial" w:hAnsi="Arial" w:cs="Arial"/>
-                      </w:rPr>
-                    </w:pPr>
-                    <w:r>
-                      <w:rPr>
-                        <w:rFonts w:ascii="Arial"/>
-                        <w:spacing w:val="-1"/>
-                      </w:rPr>
-                      <w:t>Computer systems</w:t>
-                    </w:r>
-                  </w:p>
-                </w:txbxContent>
-              </v:textbox>
-              <w10:wrap anchorx="page" anchory="page"/>
-            </v:shape>
-          </w:pict>
-        </mc:Fallback>
-      </mc:AlternateContent>
+      <w:pict>
+        <v:shape id="Text Box 2" o:spid="_x0000_s4098" type="#_x0000_t202" style="position:absolute;margin-left:448.75pt;margin-top:28.8pt;width:93.8pt;height:13.05pt;z-index:-3400;visibility:visible;mso-position-horizontal-relative:page;mso-position-vertical-relative:page" o:gfxdata="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" filled="f" stroked="f">
+          <v:textbox inset="0,0,0,0">
+            <w:txbxContent>
+              <w:p>
+                <w:pPr>
+                  <w:pStyle w:val="Textoindependiente"/>
+                  <w:spacing w:line="246" w:lineRule="exact"/>
+                  <w:ind w:left="20" w:firstLine="0"/>
+                  <w:rPr>
+                    <w:rFonts w:ascii="Arial" w:eastAsia="Arial" w:hAnsi="Arial" w:cs="Arial"/>
+                  </w:rPr>
+                </w:pPr>
+                <w:r>
+                  <w:rPr>
+                    <w:rFonts w:ascii="Arial"/>
+                    <w:spacing w:val="-1"/>
+                  </w:rPr>
+                  <w:t>Computer systems</w:t>
+                </w:r>
+              </w:p>
+            </w:txbxContent>
+          </v:textbox>
+          <w10:wrap anchorx="page" anchory="page"/>
+        </v:shape>
+      </w:pict>
     </w:r>
   </w:p>
 </w:hdr>
 </file>
 
 <file path=word/numbering.xml><?xml version="1.0" encoding="utf-8"?>
-<w:numbering xmlns:wpc="http://schemas.microsoft.com/office/word/2010/wordprocessingCanvas" xmlns:cx="http://schemas.microsoft.com/office/drawing/2014/chartex" xmlns:mc="http://schemas.openxmlformats.org/markup-compatibility/2006" xmlns:o="urn:schemas-microsoft-com:office:office" xmlns:r="http://schemas.openxmlformats.org/officeDocument/2006/relationships" xmlns:m="http://schemas.openxmlformats.org/officeDocument/2006/math" xmlns:v="urn:schemas-microsoft-com:vml" xmlns:wp14="http://schemas.microsoft.com/office/word/2010/wordprocessingDrawing" xmlns:wp="http://schemas.openxmlformats.org/drawingml/2006/wordprocessingDrawing" xmlns:w10="urn:schemas-microsoft-com:office:word" xmlns:w="http://schemas.openxmlformats.org/wordprocessingml/2006/main" xmlns:w14="http://schemas.microsoft.com/office/word/2010/wordml" xmlns:w15="http://schemas.microsoft.com/office/word/2012/wordml" xmlns:w16se="http://schemas.microsoft.com/office/word/2015/wordml/symex" xmlns:wpg="http://schemas.microsoft.com/office/word/2010/wordprocessingGroup" xmlns:wpi="http://schemas.microsoft.com/office/word/2010/wordprocessingInk" xmlns:wne="http://schemas.microsoft.com/office/word/2006/wordml" xmlns:wps="http://schemas.microsoft.com/office/word/2010/wordprocessingShape" mc:Ignorable="w14 w15 w16se wp14">
-  <w:abstractNum w:abstractNumId="0" w15:restartNumberingAfterBreak="0">
+<w:numbering xmlns:ve="http://schemas.openxmlformats.org/markup-compatibility/2006" xmlns:o="urn:schemas-microsoft-com:office:office" xmlns:r="http://schemas.openxmlformats.org/officeDocument/2006/relationships" xmlns:m="http://schemas.openxmlformats.org/officeDocument/2006/math" xmlns:v="urn:schemas-microsoft-com:vml" xmlns:wp="http://schemas.openxmlformats.org/drawingml/2006/wordprocessingDrawing" xmlns:w10="urn:schemas-microsoft-com:office:word" xmlns:w="http://schemas.openxmlformats.org/wordprocessingml/2006/main" xmlns:wne="http://schemas.microsoft.com/office/word/2006/wordml">
+  <w:abstractNum w:abstractNumId="0">
     <w:nsid w:val="0D0B0C60"/>
     <w:multiLevelType w:val="hybridMultilevel"/>
     <w:tmpl w:val="036245DE"/>
@@ -3167,7 +2936,7 @@
       </w:rPr>
     </w:lvl>
   </w:abstractNum>
-  <w:abstractNum w:abstractNumId="1" w15:restartNumberingAfterBreak="0">
+  <w:abstractNum w:abstractNumId="1">
     <w:nsid w:val="55CB09FE"/>
     <w:multiLevelType w:val="hybridMultilevel"/>
     <w:tmpl w:val="FC260438"/>
@@ -3293,7 +3062,7 @@
 </file>
 
 <file path=word/styles.xml><?xml version="1.0" encoding="utf-8"?>
-<w:styles xmlns:mc="http://schemas.openxmlformats.org/markup-compatibility/2006" xmlns:r="http://schemas.openxmlformats.org/officeDocument/2006/relationships" xmlns:w="http://schemas.openxmlformats.org/wordprocessingml/2006/main" xmlns:w14="http://schemas.microsoft.com/office/word/2010/wordml" xmlns:w15="http://schemas.microsoft.com/office/word/2012/wordml" xmlns:w16se="http://schemas.microsoft.com/office/word/2015/wordml/symex" mc:Ignorable="w14 w15 w16se">
+<w:styles xmlns:r="http://schemas.openxmlformats.org/officeDocument/2006/relationships" xmlns:w="http://schemas.openxmlformats.org/wordprocessingml/2006/main">
   <w:docDefaults>
     <w:rPrDefault>
       <w:rPr>
@@ -3309,389 +3078,158 @@
       </w:pPr>
     </w:pPrDefault>
   </w:docDefaults>
-  <w:latentStyles w:defLockedState="0" w:defUIPriority="99" w:defSemiHidden="0" w:defUnhideWhenUsed="0" w:defQFormat="0" w:count="371">
-    <w:lsdException w:name="Normal" w:uiPriority="0" w:qFormat="1"/>
-    <w:lsdException w:name="heading 1" w:uiPriority="9" w:qFormat="1"/>
-    <w:lsdException w:name="heading 2" w:semiHidden="1" w:uiPriority="9" w:unhideWhenUsed="1" w:qFormat="1"/>
-    <w:lsdException w:name="heading 3" w:semiHidden="1" w:uiPriority="9" w:unhideWhenUsed="1" w:qFormat="1"/>
-    <w:lsdException w:name="heading 4" w:semiHidden="1" w:uiPriority="9" w:unhideWhenUsed="1" w:qFormat="1"/>
-    <w:lsdException w:name="heading 5" w:semiHidden="1" w:uiPriority="9" w:unhideWhenUsed="1" w:qFormat="1"/>
-    <w:lsdException w:name="heading 6" w:semiHidden="1" w:uiPriority="9" w:unhideWhenUsed="1" w:qFormat="1"/>
-    <w:lsdException w:name="heading 7" w:semiHidden="1" w:uiPriority="9" w:unhideWhenUsed="1" w:qFormat="1"/>
-    <w:lsdException w:name="heading 8" w:semiHidden="1" w:uiPriority="9" w:unhideWhenUsed="1" w:qFormat="1"/>
-    <w:lsdException w:name="heading 9" w:semiHidden="1" w:uiPriority="9" w:unhideWhenUsed="1" w:qFormat="1"/>
-    <w:lsdException w:name="index 1" w:semiHidden="1" w:unhideWhenUsed="1"/>
-    <w:lsdException w:name="index 2" w:semiHidden="1" w:unhideWhenUsed="1"/>
-    <w:lsdException w:name="index 3" w:semiHidden="1" w:unhideWhenUsed="1"/>
-    <w:lsdException w:name="index 4" w:semiHidden="1" w:unhideWhenUsed="1"/>
-    <w:lsdException w:name="index 5" w:semiHidden="1" w:unhideWhenUsed="1"/>
-    <w:lsdException w:name="index 6" w:semiHidden="1" w:unhideWhenUsed="1"/>
-    <w:lsdException w:name="index 7" w:semiHidden="1" w:unhideWhenUsed="1"/>
-    <w:lsdException w:name="index 8" w:semiHidden="1" w:unhideWhenUsed="1"/>
-    <w:lsdException w:name="index 9" w:semiHidden="1" w:unhideWhenUsed="1"/>
-    <w:lsdException w:name="toc 1" w:semiHidden="1" w:uiPriority="39" w:unhideWhenUsed="1"/>
-    <w:lsdException w:name="toc 2" w:semiHidden="1" w:uiPriority="39" w:unhideWhenUsed="1"/>
-    <w:lsdException w:name="toc 3" w:semiHidden="1" w:uiPriority="39" w:unhideWhenUsed="1"/>
-    <w:lsdException w:name="toc 4" w:semiHidden="1" w:uiPriority="39" w:unhideWhenUsed="1"/>
-    <w:lsdException w:name="toc 5" w:semiHidden="1" w:uiPriority="39" w:unhideWhenUsed="1"/>
-    <w:lsdException w:name="toc 6" w:semiHidden="1" w:uiPriority="39" w:unhideWhenUsed="1"/>
-    <w:lsdException w:name="toc 7" w:semiHidden="1" w:uiPriority="39" w:unhideWhenUsed="1"/>
-    <w:lsdException w:name="toc 8" w:semiHidden="1" w:uiPriority="39" w:unhideWhenUsed="1"/>
-    <w:lsdException w:name="toc 9" w:semiHidden="1" w:uiPriority="39" w:unhideWhenUsed="1"/>
-    <w:lsdException w:name="Normal Indent" w:semiHidden="1" w:unhideWhenUsed="1"/>
-    <w:lsdException w:name="footnote text" w:semiHidden="1" w:unhideWhenUsed="1"/>
-    <w:lsdException w:name="annotation text" w:semiHidden="1" w:unhideWhenUsed="1"/>
-    <w:lsdException w:name="header" w:semiHidden="1" w:unhideWhenUsed="1"/>
-    <w:lsdException w:name="footer" w:semiHidden="1" w:unhideWhenUsed="1"/>
-    <w:lsdException w:name="index heading" w:semiHidden="1" w:unhideWhenUsed="1"/>
-    <w:lsdException w:name="caption" w:semiHidden="1" w:uiPriority="35" w:unhideWhenUsed="1" w:qFormat="1"/>
-    <w:lsdException w:name="table of figures" w:semiHidden="1" w:unhideWhenUsed="1"/>
-    <w:lsdException w:name="envelope address" w:semiHidden="1" w:unhideWhenUsed="1"/>
-    <w:lsdException w:name="envelope return" w:semiHidden="1" w:unhideWhenUsed="1"/>
-    <w:lsdException w:name="footnote reference" w:semiHidden="1" w:unhideWhenUsed="1"/>
-    <w:lsdException w:name="annotation reference" w:semiHidden="1" w:unhideWhenUsed="1"/>
-    <w:lsdException w:name="line number" w:semiHidden="1" w:unhideWhenUsed="1"/>
-    <w:lsdException w:name="page number" w:semiHidden="1" w:unhideWhenUsed="1"/>
-    <w:lsdException w:name="endnote reference" w:semiHidden="1" w:unhideWhenUsed="1"/>
-    <w:lsdException w:name="endnote text" w:semiHidden="1" w:unhideWhenUsed="1"/>
-    <w:lsdException w:name="table of authorities" w:semiHidden="1" w:unhideWhenUsed="1"/>
-    <w:lsdException w:name="macro" w:semiHidden="1" w:unhideWhenUsed="1"/>
-    <w:lsdException w:name="toa heading" w:semiHidden="1" w:unhideWhenUsed="1"/>
-    <w:lsdException w:name="List" w:semiHidden="1" w:unhideWhenUsed="1"/>
-    <w:lsdException w:name="List Bullet" w:semiHidden="1" w:unhideWhenUsed="1"/>
-    <w:lsdException w:name="List Number" w:semiHidden="1" w:unhideWhenUsed="1"/>
-    <w:lsdException w:name="List 2" w:semiHidden="1" w:unhideWhenUsed="1"/>
-    <w:lsdException w:name="List 3" w:semiHidden="1" w:unhideWhenUsed="1"/>
-    <w:lsdException w:name="List 4" w:semiHidden="1" w:unhideWhenUsed="1"/>
-    <w:lsdException w:name="List 5" w:semiHidden="1" w:unhideWhenUsed="1"/>
-    <w:lsdException w:name="List Bullet 2" w:semiHidden="1" w:unhideWhenUsed="1"/>
-    <w:lsdException w:name="List Bullet 3" w:semiHidden="1" w:unhideWhenUsed="1"/>
-    <w:lsdException w:name="List Bullet 4" w:semiHidden="1" w:unhideWhenUsed="1"/>
-    <w:lsdException w:name="List Bullet 5" w:semiHidden="1" w:unhideWhenUsed="1"/>
-    <w:lsdException w:name="List Number 2" w:semiHidden="1" w:unhideWhenUsed="1"/>
-    <w:lsdException w:name="List Number 3" w:semiHidden="1" w:unhideWhenUsed="1"/>
-    <w:lsdException w:name="List Number 4" w:semiHidden="1" w:unhideWhenUsed="1"/>
-    <w:lsdException w:name="List Number 5" w:semiHidden="1" w:unhideWhenUsed="1"/>
-    <w:lsdException w:name="Title" w:uiPriority="10" w:qFormat="1"/>
-    <w:lsdException w:name="Closing" w:semiHidden="1" w:unhideWhenUsed="1"/>
-    <w:lsdException w:name="Signature" w:semiHidden="1" w:unhideWhenUsed="1"/>
-    <w:lsdException w:name="Default Paragraph Font" w:semiHidden="1" w:uiPriority="1" w:unhideWhenUsed="1"/>
-    <w:lsdException w:name="Body Text" w:semiHidden="1" w:uiPriority="1" w:unhideWhenUsed="1" w:qFormat="1"/>
-    <w:lsdException w:name="Body Text Indent" w:semiHidden="1" w:unhideWhenUsed="1"/>
-    <w:lsdException w:name="List Continue" w:semiHidden="1" w:unhideWhenUsed="1"/>
-    <w:lsdException w:name="List Continue 2" w:semiHidden="1" w:unhideWhenUsed="1"/>
-    <w:lsdException w:name="List Continue 3" w:semiHidden="1" w:unhideWhenUsed="1"/>
-    <w:lsdException w:name="List Continue 4" w:semiHidden="1" w:unhideWhenUsed="1"/>
-    <w:lsdException w:name="List Continue 5" w:semiHidden="1" w:unhideWhenUsed="1"/>
-    <w:lsdException w:name="Message Header" w:semiHidden="1" w:unhideWhenUsed="1"/>
-    <w:lsdException w:name="Subtitle" w:uiPriority="11" w:qFormat="1"/>
-    <w:lsdException w:name="Salutation" w:semiHidden="1" w:unhideWhenUsed="1"/>
-    <w:lsdException w:name="Date" w:semiHidden="1" w:unhideWhenUsed="1"/>
-    <w:lsdException w:name="Body Text First Indent" w:semiHidden="1" w:unhideWhenUsed="1"/>
-    <w:lsdException w:name="Body Text First Indent 2" w:semiHidden="1" w:unhideWhenUsed="1"/>
-    <w:lsdException w:name="Note Heading" w:semiHidden="1" w:unhideWhenUsed="1"/>
-    <w:lsdException w:name="Body Text 2" w:semiHidden="1" w:unhideWhenUsed="1"/>
-    <w:lsdException w:name="Body Text 3" w:semiHidden="1" w:unhideWhenUsed="1"/>
-    <w:lsdException w:name="Body Text Indent 2" w:semiHidden="1" w:unhideWhenUsed="1"/>
-    <w:lsdException w:name="Body Text Indent 3" w:semiHidden="1" w:unhideWhenUsed="1"/>
-    <w:lsdException w:name="Block Text" w:semiHidden="1" w:unhideWhenUsed="1"/>
-    <w:lsdException w:name="Hyperlink" w:semiHidden="1" w:unhideWhenUsed="1"/>
-    <w:lsdException w:name="FollowedHyperlink" w:semiHidden="1" w:unhideWhenUsed="1"/>
-    <w:lsdException w:name="Strong" w:uiPriority="22" w:qFormat="1"/>
-    <w:lsdException w:name="Emphasis" w:uiPriority="20" w:qFormat="1"/>
-    <w:lsdException w:name="Document Map" w:semiHidden="1" w:unhideWhenUsed="1"/>
-    <w:lsdException w:name="Plain Text" w:semiHidden="1" w:unhideWhenUsed="1"/>
-    <w:lsdException w:name="E-mail Signature" w:semiHidden="1" w:unhideWhenUsed="1"/>
-    <w:lsdException w:name="HTML Top of Form" w:semiHidden="1" w:unhideWhenUsed="1"/>
-    <w:lsdException w:name="HTML Bottom of Form" w:semiHidden="1" w:unhideWhenUsed="1"/>
-    <w:lsdException w:name="Normal (Web)" w:semiHidden="1" w:unhideWhenUsed="1"/>
-    <w:lsdException w:name="HTML Acronym" w:semiHidden="1" w:unhideWhenUsed="1"/>
-    <w:lsdException w:name="HTML Address" w:semiHidden="1" w:unhideWhenUsed="1"/>
-    <w:lsdException w:name="HTML Cite" w:semiHidden="1" w:unhideWhenUsed="1"/>
-    <w:lsdException w:name="HTML Code" w:semiHidden="1" w:unhideWhenUsed="1"/>
-    <w:lsdException w:name="HTML Definition" w:semiHidden="1" w:unhideWhenUsed="1"/>
-    <w:lsdException w:name="HTML Keyboard" w:semiHidden="1" w:unhideWhenUsed="1"/>
-    <w:lsdException w:name="HTML Preformatted" w:semiHidden="1" w:unhideWhenUsed="1"/>
-    <w:lsdException w:name="HTML Sample" w:semiHidden="1" w:unhideWhenUsed="1"/>
-    <w:lsdException w:name="HTML Typewriter" w:semiHidden="1" w:unhideWhenUsed="1"/>
-    <w:lsdException w:name="HTML Variable" w:semiHidden="1" w:unhideWhenUsed="1"/>
-    <w:lsdException w:name="Normal Table" w:semiHidden="1" w:unhideWhenUsed="1"/>
-    <w:lsdException w:name="annotation subject" w:semiHidden="1" w:unhideWhenUsed="1"/>
-    <w:lsdException w:name="No List" w:semiHidden="1" w:unhideWhenUsed="1"/>
-    <w:lsdException w:name="Outline List 1" w:semiHidden="1" w:unhideWhenUsed="1"/>
-    <w:lsdException w:name="Outline List 2" w:semiHidden="1" w:unhideWhenUsed="1"/>
-    <w:lsdException w:name="Outline List 3" w:semiHidden="1" w:unhideWhenUsed="1"/>
-    <w:lsdException w:name="Table Simple 1" w:semiHidden="1" w:unhideWhenUsed="1"/>
-    <w:lsdException w:name="Table Simple 2" w:semiHidden="1" w:unhideWhenUsed="1"/>
-    <w:lsdException w:name="Table Simple 3" w:semiHidden="1" w:unhideWhenUsed="1"/>
-    <w:lsdException w:name="Table Classic 1" w:semiHidden="1" w:unhideWhenUsed="1"/>
-    <w:lsdException w:name="Table Classic 2" w:semiHidden="1" w:unhideWhenUsed="1"/>
-    <w:lsdException w:name="Table Classic 3" w:semiHidden="1" w:unhideWhenUsed="1"/>
-    <w:lsdException w:name="Table Classic 4" w:semiHidden="1" w:unhideWhenUsed="1"/>
-    <w:lsdException w:name="Table Colorful 1" w:semiHidden="1" w:unhideWhenUsed="1"/>
-    <w:lsdException w:name="Table Colorful 2" w:semiHidden="1" w:unhideWhenUsed="1"/>
-    <w:lsdException w:name="Table Colorful 3" w:semiHidden="1" w:unhideWhenUsed="1"/>
-    <w:lsdException w:name="Table Columns 1" w:semiHidden="1" w:unhideWhenUsed="1"/>
-    <w:lsdException w:name="Table Columns 2" w:semiHidden="1" w:unhideWhenUsed="1"/>
-    <w:lsdException w:name="Table Columns 3" w:semiHidden="1" w:unhideWhenUsed="1"/>
-    <w:lsdException w:name="Table Columns 4" w:semiHidden="1" w:unhideWhenUsed="1"/>
-    <w:lsdException w:name="Table Columns 5" w:semiHidden="1" w:unhideWhenUsed="1"/>
-    <w:lsdException w:name="Table Grid 1" w:semiHidden="1" w:unhideWhenUsed="1"/>
-    <w:lsdException w:name="Table Grid 2" w:semiHidden="1" w:unhideWhenUsed="1"/>
-    <w:lsdException w:name="Table Grid 3" w:semiHidden="1" w:unhideWhenUsed="1"/>
-    <w:lsdException w:name="Table Grid 4" w:semiHidden="1" w:unhideWhenUsed="1"/>
-    <w:lsdException w:name="Table Grid 5" w:semiHidden="1" w:unhideWhenUsed="1"/>
-    <w:lsdException w:name="Table Grid 6" w:semiHidden="1" w:unhideWhenUsed="1"/>
-    <w:lsdException w:name="Table Grid 7" w:semiHidden="1" w:unhideWhenUsed="1"/>
-    <w:lsdException w:name="Table Grid 8" w:semiHidden="1" w:unhideWhenUsed="1"/>
-    <w:lsdException w:name="Table List 1" w:semiHidden="1" w:unhideWhenUsed="1"/>
-    <w:lsdException w:name="Table List 2" w:semiHidden="1" w:unhideWhenUsed="1"/>
-    <w:lsdException w:name="Table List 3" w:semiHidden="1" w:unhideWhenUsed="1"/>
-    <w:lsdException w:name="Table List 4" w:semiHidden="1" w:unhideWhenUsed="1"/>
-    <w:lsdException w:name="Table List 5" w:semiHidden="1" w:unhideWhenUsed="1"/>
-    <w:lsdException w:name="Table List 6" w:semiHidden="1" w:unhideWhenUsed="1"/>
-    <w:lsdException w:name="Table List 7" w:semiHidden="1" w:unhideWhenUsed="1"/>
-    <w:lsdException w:name="Table List 8" w:semiHidden="1" w:unhideWhenUsed="1"/>
-    <w:lsdException w:name="Table 3D effects 1" w:semiHidden="1" w:unhideWhenUsed="1"/>
-    <w:lsdException w:name="Table 3D effects 2" w:semiHidden="1" w:unhideWhenUsed="1"/>
-    <w:lsdException w:name="Table 3D effects 3" w:semiHidden="1" w:unhideWhenUsed="1"/>
-    <w:lsdException w:name="Table Contemporary" w:semiHidden="1" w:unhideWhenUsed="1"/>
-    <w:lsdException w:name="Table Elegant" w:semiHidden="1" w:unhideWhenUsed="1"/>
-    <w:lsdException w:name="Table Professional" w:semiHidden="1" w:unhideWhenUsed="1"/>
-    <w:lsdException w:name="Table Subtle 1" w:semiHidden="1" w:unhideWhenUsed="1"/>
-    <w:lsdException w:name="Table Subtle 2" w:semiHidden="1" w:unhideWhenUsed="1"/>
-    <w:lsdException w:name="Table Web 1" w:semiHidden="1" w:unhideWhenUsed="1"/>
-    <w:lsdException w:name="Table Web 2" w:semiHidden="1" w:unhideWhenUsed="1"/>
-    <w:lsdException w:name="Table Web 3" w:semiHidden="1" w:unhideWhenUsed="1"/>
-    <w:lsdException w:name="Balloon Text" w:semiHidden="1" w:unhideWhenUsed="1"/>
-    <w:lsdException w:name="Table Grid" w:uiPriority="39"/>
-    <w:lsdException w:name="Table Theme" w:semiHidden="1" w:unhideWhenUsed="1"/>
-    <w:lsdException w:name="Placeholder Text" w:semiHidden="1"/>
-    <w:lsdException w:name="No Spacing" w:uiPriority="1" w:qFormat="1"/>
-    <w:lsdException w:name="Light Shading" w:uiPriority="60"/>
-    <w:lsdException w:name="Light List" w:uiPriority="61"/>
-    <w:lsdException w:name="Light Grid" w:uiPriority="62"/>
-    <w:lsdException w:name="Medium Shading 1" w:uiPriority="63"/>
-    <w:lsdException w:name="Medium Shading 2" w:uiPriority="64"/>
-    <w:lsdException w:name="Medium List 1" w:uiPriority="65"/>
-    <w:lsdException w:name="Medium List 2" w:uiPriority="66"/>
-    <w:lsdException w:name="Medium Grid 1" w:uiPriority="67"/>
-    <w:lsdException w:name="Medium Grid 2" w:uiPriority="68"/>
-    <w:lsdException w:name="Medium Grid 3" w:uiPriority="69"/>
-    <w:lsdException w:name="Dark List" w:uiPriority="70"/>
-    <w:lsdException w:name="Colorful Shading" w:uiPriority="71"/>
-    <w:lsdException w:name="Colorful List" w:uiPriority="72"/>
-    <w:lsdException w:name="Colorful Grid" w:uiPriority="73"/>
-    <w:lsdException w:name="Light Shading Accent 1" w:uiPriority="60"/>
-    <w:lsdException w:name="Light List Accent 1" w:uiPriority="61"/>
-    <w:lsdException w:name="Light Grid Accent 1" w:uiPriority="62"/>
-    <w:lsdException w:name="Medium Shading 1 Accent 1" w:uiPriority="63"/>
-    <w:lsdException w:name="Medium Shading 2 Accent 1" w:uiPriority="64"/>
-    <w:lsdException w:name="Medium List 1 Accent 1" w:uiPriority="65"/>
-    <w:lsdException w:name="Revision" w:semiHidden="1"/>
-    <w:lsdException w:name="List Paragraph" w:uiPriority="34" w:qFormat="1"/>
-    <w:lsdException w:name="Quote" w:uiPriority="29" w:qFormat="1"/>
-    <w:lsdException w:name="Intense Quote" w:uiPriority="30" w:qFormat="1"/>
-    <w:lsdException w:name="Medium List 2 Accent 1" w:uiPriority="66"/>
-    <w:lsdException w:name="Medium Grid 1 Accent 1" w:uiPriority="67"/>
-    <w:lsdException w:name="Medium Grid 2 Accent 1" w:uiPriority="68"/>
-    <w:lsdException w:name="Medium Grid 3 Accent 1" w:uiPriority="69"/>
-    <w:lsdException w:name="Dark List Accent 1" w:uiPriority="70"/>
-    <w:lsdException w:name="Colorful Shading Accent 1" w:uiPriority="71"/>
-    <w:lsdException w:name="Colorful List Accent 1" w:uiPriority="72"/>
-    <w:lsdException w:name="Colorful Grid Accent 1" w:uiPriority="73"/>
-    <w:lsdException w:name="Light Shading Accent 2" w:uiPriority="60"/>
-    <w:lsdException w:name="Light List Accent 2" w:uiPriority="61"/>
-    <w:lsdException w:name="Light Grid Accent 2" w:uiPriority="62"/>
-    <w:lsdException w:name="Medium Shading 1 Accent 2" w:uiPriority="63"/>
-    <w:lsdException w:name="Medium Shading 2 Accent 2" w:uiPriority="64"/>
-    <w:lsdException w:name="Medium List 1 Accent 2" w:uiPriority="65"/>
-    <w:lsdException w:name="Medium List 2 Accent 2" w:uiPriority="66"/>
-    <w:lsdException w:name="Medium Grid 1 Accent 2" w:uiPriority="67"/>
-    <w:lsdException w:name="Medium Grid 2 Accent 2" w:uiPriority="68"/>
-    <w:lsdException w:name="Medium Grid 3 Accent 2" w:uiPriority="69"/>
-    <w:lsdException w:name="Dark List Accent 2" w:uiPriority="70"/>
-    <w:lsdException w:name="Colorful Shading Accent 2" w:uiPriority="71"/>
-    <w:lsdException w:name="Colorful List Accent 2" w:uiPriority="72"/>
-    <w:lsdException w:name="Colorful Grid Accent 2" w:uiPriority="73"/>
-    <w:lsdException w:name="Light Shading Accent 3" w:uiPriority="60"/>
-    <w:lsdException w:name="Light List Accent 3" w:uiPriority="61"/>
-    <w:lsdException w:name="Light Grid Accent 3" w:uiPriority="62"/>
-    <w:lsdException w:name="Medium Shading 1 Accent 3" w:uiPriority="63"/>
-    <w:lsdException w:name="Medium Shading 2 Accent 3" w:uiPriority="64"/>
-    <w:lsdException w:name="Medium List 1 Accent 3" w:uiPriority="65"/>
-    <w:lsdException w:name="Medium List 2 Accent 3" w:uiPriority="66"/>
-    <w:lsdException w:name="Medium Grid 1 Accent 3" w:uiPriority="67"/>
-    <w:lsdException w:name="Medium Grid 2 Accent 3" w:uiPriority="68"/>
-    <w:lsdException w:name="Medium Grid 3 Accent 3" w:uiPriority="69"/>
-    <w:lsdException w:name="Dark List Accent 3" w:uiPriority="70"/>
-    <w:lsdException w:name="Colorful Shading Accent 3" w:uiPriority="71"/>
-    <w:lsdException w:name="Colorful List Accent 3" w:uiPriority="72"/>
-    <w:lsdException w:name="Colorful Grid Accent 3" w:uiPriority="73"/>
-    <w:lsdException w:name="Light Shading Accent 4" w:uiPriority="60"/>
-    <w:lsdException w:name="Light List Accent 4" w:uiPriority="61"/>
-    <w:lsdException w:name="Light Grid Accent 4" w:uiPriority="62"/>
-    <w:lsdException w:name="Medium Shading 1 Accent 4" w:uiPriority="63"/>
-    <w:lsdException w:name="Medium Shading 2 Accent 4" w:uiPriority="64"/>
-    <w:lsdException w:name="Medium List 1 Accent 4" w:uiPriority="65"/>
-    <w:lsdException w:name="Medium List 2 Accent 4" w:uiPriority="66"/>
-    <w:lsdException w:name="Medium Grid 1 Accent 4" w:uiPriority="67"/>
-    <w:lsdException w:name="Medium Grid 2 Accent 4" w:uiPriority="68"/>
-    <w:lsdException w:name="Medium Grid 3 Accent 4" w:uiPriority="69"/>
-    <w:lsdException w:name="Dark List Accent 4" w:uiPriority="70"/>
-    <w:lsdException w:name="Colorful Shading Accent 4" w:uiPriority="71"/>
-    <w:lsdException w:name="Colorful List Accent 4" w:uiPriority="72"/>
-    <w:lsdException w:name="Colorful Grid Accent 4" w:uiPriority="73"/>
-    <w:lsdException w:name="Light Shading Accent 5" w:uiPriority="60"/>
-    <w:lsdException w:name="Light List Accent 5" w:uiPriority="61"/>
-    <w:lsdException w:name="Light Grid Accent 5" w:uiPriority="62"/>
-    <w:lsdException w:name="Medium Shading 1 Accent 5" w:uiPriority="63"/>
-    <w:lsdException w:name="Medium Shading 2 Accent 5" w:uiPriority="64"/>
-    <w:lsdException w:name="Medium List 1 Accent 5" w:uiPriority="65"/>
-    <w:lsdException w:name="Medium List 2 Accent 5" w:uiPriority="66"/>
-    <w:lsdException w:name="Medium Grid 1 Accent 5" w:uiPriority="67"/>
-    <w:lsdException w:name="Medium Grid 2 Accent 5" w:uiPriority="68"/>
-    <w:lsdException w:name="Medium Grid 3 Accent 5" w:uiPriority="69"/>
-    <w:lsdException w:name="Dark List Accent 5" w:uiPriority="70"/>
-    <w:lsdException w:name="Colorful Shading Accent 5" w:uiPriority="71"/>
-    <w:lsdException w:name="Colorful List Accent 5" w:uiPriority="72"/>
-    <w:lsdException w:name="Colorful Grid Accent 5" w:uiPriority="73"/>
-    <w:lsdException w:name="Light Shading Accent 6" w:uiPriority="60"/>
-    <w:lsdException w:name="Light List Accent 6" w:uiPriority="61"/>
-    <w:lsdException w:name="Light Grid Accent 6" w:uiPriority="62"/>
-    <w:lsdException w:name="Medium Shading 1 Accent 6" w:uiPriority="63"/>
-    <w:lsdException w:name="Medium Shading 2 Accent 6" w:uiPriority="64"/>
-    <w:lsdException w:name="Medium List 1 Accent 6" w:uiPriority="65"/>
-    <w:lsdException w:name="Medium List 2 Accent 6" w:uiPriority="66"/>
-    <w:lsdException w:name="Medium Grid 1 Accent 6" w:uiPriority="67"/>
-    <w:lsdException w:name="Medium Grid 2 Accent 6" w:uiPriority="68"/>
-    <w:lsdException w:name="Medium Grid 3 Accent 6" w:uiPriority="69"/>
-    <w:lsdException w:name="Dark List Accent 6" w:uiPriority="70"/>
-    <w:lsdException w:name="Colorful Shading Accent 6" w:uiPriority="71"/>
-    <w:lsdException w:name="Colorful List Accent 6" w:uiPriority="72"/>
-    <w:lsdException w:name="Colorful Grid Accent 6" w:uiPriority="73"/>
-    <w:lsdException w:name="Subtle Emphasis" w:uiPriority="19" w:qFormat="1"/>
-    <w:lsdException w:name="Intense Emphasis" w:uiPriority="21" w:qFormat="1"/>
-    <w:lsdException w:name="Subtle Reference" w:uiPriority="31" w:qFormat="1"/>
-    <w:lsdException w:name="Intense Reference" w:uiPriority="32" w:qFormat="1"/>
-    <w:lsdException w:name="Book Title" w:uiPriority="33" w:qFormat="1"/>
-    <w:lsdException w:name="Bibliography" w:semiHidden="1" w:uiPriority="37" w:unhideWhenUsed="1"/>
-    <w:lsdException w:name="TOC Heading" w:semiHidden="1" w:uiPriority="39" w:unhideWhenUsed="1" w:qFormat="1"/>
-    <w:lsdException w:name="Plain Table 1" w:uiPriority="41"/>
-    <w:lsdException w:name="Plain Table 2" w:uiPriority="42"/>
-    <w:lsdException w:name="Plain Table 3" w:uiPriority="43"/>
-    <w:lsdException w:name="Plain Table 4" w:uiPriority="44"/>
-    <w:lsdException w:name="Plain Table 5" w:uiPriority="45"/>
-    <w:lsdException w:name="Grid Table Light" w:uiPriority="40"/>
-    <w:lsdException w:name="Grid Table 1 Light" w:uiPriority="46"/>
-    <w:lsdException w:name="Grid Table 2" w:uiPriority="47"/>
-    <w:lsdException w:name="Grid Table 3" w:uiPriority="48"/>
-    <w:lsdException w:name="Grid Table 4" w:uiPriority="49"/>
-    <w:lsdException w:name="Grid Table 5 Dark" w:uiPriority="50"/>
-    <w:lsdException w:name="Grid Table 6 Colorful" w:uiPriority="51"/>
-    <w:lsdException w:name="Grid Table 7 Colorful" w:uiPriority="52"/>
-    <w:lsdException w:name="Grid Table 1 Light Accent 1" w:uiPriority="46"/>
-    <w:lsdException w:name="Grid Table 2 Accent 1" w:uiPriority="47"/>
-    <w:lsdException w:name="Grid Table 3 Accent 1" w:uiPriority="48"/>
-    <w:lsdException w:name="Grid Table 4 Accent 1" w:uiPriority="49"/>
-    <w:lsdException w:name="Grid Table 5 Dark Accent 1" w:uiPriority="50"/>
-    <w:lsdException w:name="Grid Table 6 Colorful Accent 1" w:uiPriority="51"/>
-    <w:lsdException w:name="Grid Table 7 Colorful Accent 1" w:uiPriority="52"/>
-    <w:lsdException w:name="Grid Table 1 Light Accent 2" w:uiPriority="46"/>
-    <w:lsdException w:name="Grid Table 2 Accent 2" w:uiPriority="47"/>
-    <w:lsdException w:name="Grid Table 3 Accent 2" w:uiPriority="48"/>
-    <w:lsdException w:name="Grid Table 4 Accent 2" w:uiPriority="49"/>
-    <w:lsdException w:name="Grid Table 5 Dark Accent 2" w:uiPriority="50"/>
-    <w:lsdException w:name="Grid Table 6 Colorful Accent 2" w:uiPriority="51"/>
-    <w:lsdException w:name="Grid Table 7 Colorful Accent 2" w:uiPriority="52"/>
-    <w:lsdException w:name="Grid Table 1 Light Accent 3" w:uiPriority="46"/>
-    <w:lsdException w:name="Grid Table 2 Accent 3" w:uiPriority="47"/>
-    <w:lsdException w:name="Grid Table 3 Accent 3" w:uiPriority="48"/>
-    <w:lsdException w:name="Grid Table 4 Accent 3" w:uiPriority="49"/>
-    <w:lsdException w:name="Grid Table 5 Dark Accent 3" w:uiPriority="50"/>
-    <w:lsdException w:name="Grid Table 6 Colorful Accent 3" w:uiPriority="51"/>
-    <w:lsdException w:name="Grid Table 7 Colorful Accent 3" w:uiPriority="52"/>
-    <w:lsdException w:name="Grid Table 1 Light Accent 4" w:uiPriority="46"/>
-    <w:lsdException w:name="Grid Table 2 Accent 4" w:uiPriority="47"/>
-    <w:lsdException w:name="Grid Table 3 Accent 4" w:uiPriority="48"/>
-    <w:lsdException w:name="Grid Table 4 Accent 4" w:uiPriority="49"/>
-    <w:lsdException w:name="Grid Table 5 Dark Accent 4" w:uiPriority="50"/>
-    <w:lsdException w:name="Grid Table 6 Colorful Accent 4" w:uiPriority="51"/>
-    <w:lsdException w:name="Grid Table 7 Colorful Accent 4" w:uiPriority="52"/>
-    <w:lsdException w:name="Grid Table 1 Light Accent 5" w:uiPriority="46"/>
-    <w:lsdException w:name="Grid Table 2 Accent 5" w:uiPriority="47"/>
-    <w:lsdException w:name="Grid Table 3 Accent 5" w:uiPriority="48"/>
-    <w:lsdException w:name="Grid Table 4 Accent 5" w:uiPriority="49"/>
-    <w:lsdException w:name="Grid Table 5 Dark Accent 5" w:uiPriority="50"/>
-    <w:lsdException w:name="Grid Table 6 Colorful Accent 5" w:uiPriority="51"/>
-    <w:lsdException w:name="Grid Table 7 Colorful Accent 5" w:uiPriority="52"/>
-    <w:lsdException w:name="Grid Table 1 Light Accent 6" w:uiPriority="46"/>
-    <w:lsdException w:name="Grid Table 2 Accent 6" w:uiPriority="47"/>
-    <w:lsdException w:name="Grid Table 3 Accent 6" w:uiPriority="48"/>
-    <w:lsdException w:name="Grid Table 4 Accent 6" w:uiPriority="49"/>
-    <w:lsdException w:name="Grid Table 5 Dark Accent 6" w:uiPriority="50"/>
-    <w:lsdException w:name="Grid Table 6 Colorful Accent 6" w:uiPriority="51"/>
-    <w:lsdException w:name="Grid Table 7 Colorful Accent 6" w:uiPriority="52"/>
-    <w:lsdException w:name="List Table 1 Light" w:uiPriority="46"/>
-    <w:lsdException w:name="List Table 2" w:uiPriority="47"/>
-    <w:lsdException w:name="List Table 3" w:uiPriority="48"/>
-    <w:lsdException w:name="List Table 4" w:uiPriority="49"/>
-    <w:lsdException w:name="List Table 5 Dark" w:uiPriority="50"/>
-    <w:lsdException w:name="List Table 6 Colorful" w:uiPriority="51"/>
-    <w:lsdException w:name="List Table 7 Colorful" w:uiPriority="52"/>
-    <w:lsdException w:name="List Table 1 Light Accent 1" w:uiPriority="46"/>
-    <w:lsdException w:name="List Table 2 Accent 1" w:uiPriority="47"/>
-    <w:lsdException w:name="List Table 3 Accent 1" w:uiPriority="48"/>
-    <w:lsdException w:name="List Table 4 Accent 1" w:uiPriority="49"/>
-    <w:lsdException w:name="List Table 5 Dark Accent 1" w:uiPriority="50"/>
-    <w:lsdException w:name="List Table 6 Colorful Accent 1" w:uiPriority="51"/>
-    <w:lsdException w:name="List Table 7 Colorful Accent 1" w:uiPriority="52"/>
-    <w:lsdException w:name="List Table 1 Light Accent 2" w:uiPriority="46"/>
-    <w:lsdException w:name="List Table 2 Accent 2" w:uiPriority="47"/>
-    <w:lsdException w:name="List Table 3 Accent 2" w:uiPriority="48"/>
-    <w:lsdException w:name="List Table 4 Accent 2" w:uiPriority="49"/>
-    <w:lsdException w:name="List Table 5 Dark Accent 2" w:uiPriority="50"/>
-    <w:lsdException w:name="List Table 6 Colorful Accent 2" w:uiPriority="51"/>
-    <w:lsdException w:name="List Table 7 Colorful Accent 2" w:uiPriority="52"/>
-    <w:lsdException w:name="List Table 1 Light Accent 3" w:uiPriority="46"/>
-    <w:lsdException w:name="List Table 2 Accent 3" w:uiPriority="47"/>
-    <w:lsdException w:name="List Table 3 Accent 3" w:uiPriority="48"/>
-    <w:lsdException w:name="List Table 4 Accent 3" w:uiPriority="49"/>
-    <w:lsdException w:name="List Table 5 Dark Accent 3" w:uiPriority="50"/>
-    <w:lsdException w:name="List Table 6 Colorful Accent 3" w:uiPriority="51"/>
-    <w:lsdException w:name="List Table 7 Colorful Accent 3" w:uiPriority="52"/>
-    <w:lsdException w:name="List Table 1 Light Accent 4" w:uiPriority="46"/>
-    <w:lsdException w:name="List Table 2 Accent 4" w:uiPriority="47"/>
-    <w:lsdException w:name="List Table 3 Accent 4" w:uiPriority="48"/>
-    <w:lsdException w:name="List Table 4 Accent 4" w:uiPriority="49"/>
-    <w:lsdException w:name="List Table 5 Dark Accent 4" w:uiPriority="50"/>
-    <w:lsdException w:name="List Table 6 Colorful Accent 4" w:uiPriority="51"/>
-    <w:lsdException w:name="List Table 7 Colorful Accent 4" w:uiPriority="52"/>
-    <w:lsdException w:name="List Table 1 Light Accent 5" w:uiPriority="46"/>
-    <w:lsdException w:name="List Table 2 Accent 5" w:uiPriority="47"/>
-    <w:lsdException w:name="List Table 3 Accent 5" w:uiPriority="48"/>
-    <w:lsdException w:name="List Table 4 Accent 5" w:uiPriority="49"/>
-    <w:lsdException w:name="List Table 5 Dark Accent 5" w:uiPriority="50"/>
-    <w:lsdException w:name="List Table 6 Colorful Accent 5" w:uiPriority="51"/>
-    <w:lsdException w:name="List Table 7 Colorful Accent 5" w:uiPriority="52"/>
-    <w:lsdException w:name="List Table 1 Light Accent 6" w:uiPriority="46"/>
-    <w:lsdException w:name="List Table 2 Accent 6" w:uiPriority="47"/>
-    <w:lsdException w:name="List Table 3 Accent 6" w:uiPriority="48"/>
-    <w:lsdException w:name="List Table 4 Accent 6" w:uiPriority="49"/>
-    <w:lsdException w:name="List Table 5 Dark Accent 6" w:uiPriority="50"/>
-    <w:lsdException w:name="List Table 6 Colorful Accent 6" w:uiPriority="51"/>
-    <w:lsdException w:name="List Table 7 Colorful Accent 6" w:uiPriority="52"/>
+  <w:latentStyles w:defLockedState="0" w:defUIPriority="99" w:defSemiHidden="1" w:defUnhideWhenUsed="1" w:defQFormat="0" w:count="267">
+    <w:lsdException w:name="Normal" w:semiHidden="0" w:uiPriority="0" w:unhideWhenUsed="0" w:qFormat="1"/>
+    <w:lsdException w:name="heading 1" w:semiHidden="0" w:uiPriority="9" w:unhideWhenUsed="0" w:qFormat="1"/>
+    <w:lsdException w:name="heading 2" w:uiPriority="9" w:qFormat="1"/>
+    <w:lsdException w:name="heading 3" w:uiPriority="9" w:qFormat="1"/>
+    <w:lsdException w:name="heading 4" w:uiPriority="9" w:qFormat="1"/>
+    <w:lsdException w:name="heading 5" w:uiPriority="9" w:qFormat="1"/>
+    <w:lsdException w:name="heading 6" w:uiPriority="9" w:qFormat="1"/>
+    <w:lsdException w:name="heading 7" w:uiPriority="9" w:qFormat="1"/>
+    <w:lsdException w:name="heading 8" w:uiPriority="9" w:qFormat="1"/>
+    <w:lsdException w:name="heading 9" w:uiPriority="9" w:qFormat="1"/>
+    <w:lsdException w:name="toc 1" w:uiPriority="39"/>
+    <w:lsdException w:name="toc 2" w:uiPriority="39"/>
+    <w:lsdException w:name="toc 3" w:uiPriority="39"/>
+    <w:lsdException w:name="toc 4" w:uiPriority="39"/>
+    <w:lsdException w:name="toc 5" w:uiPriority="39"/>
+    <w:lsdException w:name="toc 6" w:uiPriority="39"/>
+    <w:lsdException w:name="toc 7" w:uiPriority="39"/>
+    <w:lsdException w:name="toc 8" w:uiPriority="39"/>
+    <w:lsdException w:name="toc 9" w:uiPriority="39"/>
+    <w:lsdException w:name="caption" w:uiPriority="35" w:qFormat="1"/>
+    <w:lsdException w:name="Title" w:semiHidden="0" w:uiPriority="10" w:unhideWhenUsed="0" w:qFormat="1"/>
+    <w:lsdException w:name="Default Paragraph Font" w:uiPriority="1"/>
+    <w:lsdException w:name="Body Text" w:uiPriority="1" w:qFormat="1"/>
+    <w:lsdException w:name="Subtitle" w:semiHidden="0" w:uiPriority="11" w:unhideWhenUsed="0" w:qFormat="1"/>
+    <w:lsdException w:name="Strong" w:semiHidden="0" w:uiPriority="22" w:unhideWhenUsed="0" w:qFormat="1"/>
+    <w:lsdException w:name="Emphasis" w:semiHidden="0" w:uiPriority="20" w:unhideWhenUsed="0" w:qFormat="1"/>
+    <w:lsdException w:name="Table Grid" w:semiHidden="0" w:uiPriority="39" w:unhideWhenUsed="0"/>
+    <w:lsdException w:name="Placeholder Text" w:unhideWhenUsed="0"/>
+    <w:lsdException w:name="No Spacing" w:semiHidden="0" w:uiPriority="1" w:unhideWhenUsed="0" w:qFormat="1"/>
+    <w:lsdException w:name="Light Shading" w:semiHidden="0" w:uiPriority="60" w:unhideWhenUsed="0"/>
+    <w:lsdException w:name="Light List" w:semiHidden="0" w:uiPriority="61" w:unhideWhenUsed="0"/>
+    <w:lsdException w:name="Light Grid" w:semiHidden="0" w:uiPriority="62" w:unhideWhenUsed="0"/>
+    <w:lsdException w:name="Medium Shading 1" w:semiHidden="0" w:uiPriority="63" w:unhideWhenUsed="0"/>
+    <w:lsdException w:name="Medium Shading 2" w:semiHidden="0" w:uiPriority="64" w:unhideWhenUsed="0"/>
+    <w:lsdException w:name="Medium List 1" w:semiHidden="0" w:uiPriority="65" w:unhideWhenUsed="0"/>
+    <w:lsdException w:name="Medium List 2" w:semiHidden="0" w:uiPriority="66" w:unhideWhenUsed="0"/>
+    <w:lsdException w:name="Medium Grid 1" w:semiHidden="0" w:uiPriority="67" w:unhideWhenUsed="0"/>
+    <w:lsdException w:name="Medium Grid 2" w:semiHidden="0" w:uiPriority="68" w:unhideWhenUsed="0"/>
+    <w:lsdException w:name="Medium Grid 3" w:semiHidden="0" w:uiPriority="69" w:unhideWhenUsed="0"/>
+    <w:lsdException w:name="Dark List" w:semiHidden="0" w:uiPriority="70" w:unhideWhenUsed="0"/>
+    <w:lsdException w:name="Colorful Shading" w:semiHidden="0" w:uiPriority="71" w:unhideWhenUsed="0"/>
+    <w:lsdException w:name="Colorful List" w:semiHidden="0" w:uiPriority="72" w:unhideWhenUsed="0"/>
+    <w:lsdException w:name="Colorful Grid" w:semiHidden="0" w:uiPriority="73" w:unhideWhenUsed="0"/>
+    <w:lsdException w:name="Light Shading Accent 1" w:semiHidden="0" w:uiPriority="60" w:unhideWhenUsed="0"/>
+    <w:lsdException w:name="Light List Accent 1" w:semiHidden="0" w:uiPriority="61" w:unhideWhenUsed="0"/>
+    <w:lsdException w:name="Light Grid Accent 1" w:semiHidden="0" w:uiPriority="62" w:unhideWhenUsed="0"/>
+    <w:lsdException w:name="Medium Shading 1 Accent 1" w:semiHidden="0" w:uiPriority="63" w:unhideWhenUsed="0"/>
+    <w:lsdException w:name="Medium Shading 2 Accent 1" w:semiHidden="0" w:uiPriority="64" w:unhideWhenUsed="0"/>
+    <w:lsdException w:name="Medium List 1 Accent 1" w:semiHidden="0" w:uiPriority="65" w:unhideWhenUsed="0"/>
+    <w:lsdException w:name="Revision" w:unhideWhenUsed="0"/>
+    <w:lsdException w:name="List Paragraph" w:semiHidden="0" w:uiPriority="34" w:unhideWhenUsed="0" w:qFormat="1"/>
+    <w:lsdException w:name="Quote" w:semiHidden="0" w:uiPriority="29" w:unhideWhenUsed="0" w:qFormat="1"/>
+    <w:lsdException w:name="Intense Quote" w:semiHidden="0" w:uiPriority="30" w:unhideWhenUsed="0" w:qFormat="1"/>
+    <w:lsdException w:name="Medium List 2 Accent 1" w:semiHidden="0" w:uiPriority="66" w:unhideWhenUsed="0"/>
+    <w:lsdException w:name="Medium Grid 1 Accent 1" w:semiHidden="0" w:uiPriority="67" w:unhideWhenUsed="0"/>
+    <w:lsdException w:name="Medium Grid 2 Accent 1" w:semiHidden="0" w:uiPriority="68" w:unhideWhenUsed="0"/>
+    <w:lsdException w:name="Medium Grid 3 Accent 1" w:semiHidden="0" w:uiPriority="69" w:unhideWhenUsed="0"/>
+    <w:lsdException w:name="Dark List Accent 1" w:semiHidden="0" w:uiPriority="70" w:unhideWhenUsed="0"/>
+    <w:lsdException w:name="Colorful Shading Accent 1" w:semiHidden="0" w:uiPriority="71" w:unhideWhenUsed="0"/>
+    <w:lsdException w:name="Colorful List Accent 1" w:semiHidden="0" w:uiPriority="72" w:unhideWhenUsed="0"/>
+    <w:lsdException w:name="Colorful Grid Accent 1" w:semiHidden="0" w:uiPriority="73" w:unhideWhenUsed="0"/>
+    <w:lsdException w:name="Light Shading Accent 2" w:semiHidden="0" w:uiPriority="60" w:unhideWhenUsed="0"/>
+    <w:lsdException w:name="Light List Accent 2" w:semiHidden="0" w:uiPriority="61" w:unhideWhenUsed="0"/>
+    <w:lsdException w:name="Light Grid Accent 2" w:semiHidden="0" w:uiPriority="62" w:unhideWhenUsed="0"/>
+    <w:lsdException w:name="Medium Shading 1 Accent 2" w:semiHidden="0" w:uiPriority="63" w:unhideWhenUsed="0"/>
+    <w:lsdException w:name="Medium Shading 2 Accent 2" w:semiHidden="0" w:uiPriority="64" w:unhideWhenUsed="0"/>
+    <w:lsdException w:name="Medium List 1 Accent 2" w:semiHidden="0" w:uiPriority="65" w:unhideWhenUsed="0"/>
+    <w:lsdException w:name="Medium List 2 Accent 2" w:semiHidden="0" w:uiPriority="66" w:unhideWhenUsed="0"/>
+    <w:lsdException w:name="Medium Grid 1 Accent 2" w:semiHidden="0" w:uiPriority="67" w:unhideWhenUsed="0"/>
+    <w:lsdException w:name="Medium Grid 2 Accent 2" w:semiHidden="0" w:uiPriority="68" w:unhideWhenUsed="0"/>
+    <w:lsdException w:name="Medium Grid 3 Accent 2" w:semiHidden="0" w:uiPriority="69" w:unhideWhenUsed="0"/>
+    <w:lsdException w:name="Dark List Accent 2" w:semiHidden="0" w:uiPriority="70" w:unhideWhenUsed="0"/>
+    <w:lsdException w:name="Colorful Shading Accent 2" w:semiHidden="0" w:uiPriority="71" w:unhideWhenUsed="0"/>
+    <w:lsdException w:name="Colorful List Accent 2" w:semiHidden="0" w:uiPriority="72" w:unhideWhenUsed="0"/>
+    <w:lsdException w:name="Colorful Grid Accent 2" w:semiHidden="0" w:uiPriority="73" w:unhideWhenUsed="0"/>
+    <w:lsdException w:name="Light Shading Accent 3" w:semiHidden="0" w:uiPriority="60" w:unhideWhenUsed="0"/>
+    <w:lsdException w:name="Light List Accent 3" w:semiHidden="0" w:uiPriority="61" w:unhideWhenUsed="0"/>
+    <w:lsdException w:name="Light Grid Accent 3" w:semiHidden="0" w:uiPriority="62" w:unhideWhenUsed="0"/>
+    <w:lsdException w:name="Medium Shading 1 Accent 3" w:semiHidden="0" w:uiPriority="63" w:unhideWhenUsed="0"/>
+    <w:lsdException w:name="Medium Shading 2 Accent 3" w:semiHidden="0" w:uiPriority="64" w:unhideWhenUsed="0"/>
+    <w:lsdException w:name="Medium List 1 Accent 3" w:semiHidden="0" w:uiPriority="65" w:unhideWhenUsed="0"/>
+    <w:lsdException w:name="Medium List 2 Accent 3" w:semiHidden="0" w:uiPriority="66" w:unhideWhenUsed="0"/>
+    <w:lsdException w:name="Medium Grid 1 Accent 3" w:semiHidden="0" w:uiPriority="67" w:unhideWhenUsed="0"/>
+    <w:lsdException w:name="Medium Grid 2 Accent 3" w:semiHidden="0" w:uiPriority="68" w:unhideWhenUsed="0"/>
+    <w:lsdException w:name="Medium Grid 3 Accent 3" w:semiHidden="0" w:uiPriority="69" w:unhideWhenUsed="0"/>
+    <w:lsdException w:name="Dark List Accent 3" w:semiHidden="0" w:uiPriority="70" w:unhideWhenUsed="0"/>
+    <w:lsdException w:name="Colorful Shading Accent 3" w:semiHidden="0" w:uiPriority="71" w:unhideWhenUsed="0"/>
+    <w:lsdException w:name="Colorful List Accent 3" w:semiHidden="0" w:uiPriority="72" w:unhideWhenUsed="0"/>
+    <w:lsdException w:name="Colorful Grid Accent 3" w:semiHidden="0" w:uiPriority="73" w:unhideWhenUsed="0"/>
+    <w:lsdException w:name="Light Shading Accent 4" w:semiHidden="0" w:uiPriority="60" w:unhideWhenUsed="0"/>
+    <w:lsdException w:name="Light List Accent 4" w:semiHidden="0" w:uiPriority="61" w:unhideWhenUsed="0"/>
+    <w:lsdException w:name="Light Grid Accent 4" w:semiHidden="0" w:uiPriority="62" w:unhideWhenUsed="0"/>
+    <w:lsdException w:name="Medium Shading 1 Accent 4" w:semiHidden="0" w:uiPriority="63" w:unhideWhenUsed="0"/>
+    <w:lsdException w:name="Medium Shading 2 Accent 4" w:semiHidden="0" w:uiPriority="64" w:unhideWhenUsed="0"/>
+    <w:lsdException w:name="Medium List 1 Accent 4" w:semiHidden="0" w:uiPriority="65" w:unhideWhenUsed="0"/>
+    <w:lsdException w:name="Medium List 2 Accent 4" w:semiHidden="0" w:uiPriority="66" w:unhideWhenUsed="0"/>
+    <w:lsdException w:name="Medium Grid 1 Accent 4" w:semiHidden="0" w:uiPriority="67" w:unhideWhenUsed="0"/>
+    <w:lsdException w:name="Medium Grid 2 Accent 4" w:semiHidden="0" w:uiPriority="68" w:unhideWhenUsed="0"/>
+    <w:lsdException w:name="Medium Grid 3 Accent 4" w:semiHidden="0" w:uiPriority="69" w:unhideWhenUsed="0"/>
+    <w:lsdException w:name="Dark List Accent 4" w:semiHidden="0" w:uiPriority="70" w:unhideWhenUsed="0"/>
+    <w:lsdException w:name="Colorful Shading Accent 4" w:semiHidden="0" w:uiPriority="71" w:unhideWhenUsed="0"/>
+    <w:lsdException w:name="Colorful List Accent 4" w:semiHidden="0" w:uiPriority="72" w:unhideWhenUsed="0"/>
+    <w:lsdException w:name="Colorful Grid Accent 4" w:semiHidden="0" w:uiPriority="73" w:unhideWhenUsed="0"/>
+    <w:lsdException w:name="Light Shading Accent 5" w:semiHidden="0" w:uiPriority="60" w:unhideWhenUsed="0"/>
+    <w:lsdException w:name="Light List Accent 5" w:semiHidden="0" w:uiPriority="61" w:unhideWhenUsed="0"/>
+    <w:lsdException w:name="Light Grid Accent 5" w:semiHidden="0" w:uiPriority="62" w:unhideWhenUsed="0"/>
+    <w:lsdException w:name="Medium Shading 1 Accent 5" w:semiHidden="0" w:uiPriority="63" w:unhideWhenUsed="0"/>
+    <w:lsdException w:name="Medium Shading 2 Accent 5" w:semiHidden="0" w:uiPriority="64" w:unhideWhenUsed="0"/>
+    <w:lsdException w:name="Medium List 1 Accent 5" w:semiHidden="0" w:uiPriority="65" w:unhideWhenUsed="0"/>
+    <w:lsdException w:name="Medium List 2 Accent 5" w:semiHidden="0" w:uiPriority="66" w:unhideWhenUsed="0"/>
+    <w:lsdException w:name="Medium Grid 1 Accent 5" w:semiHidden="0" w:uiPriority="67" w:unhideWhenUsed="0"/>
+    <w:lsdException w:name="Medium Grid 2 Accent 5" w:semiHidden="0" w:uiPriority="68" w:unhideWhenUsed="0"/>
+    <w:lsdException w:name="Medium Grid 3 Accent 5" w:semiHidden="0" w:uiPriority="69" w:unhideWhenUsed="0"/>
+    <w:lsdException w:name="Dark List Accent 5" w:semiHidden="0" w:uiPriority="70" w:unhideWhenUsed="0"/>
+    <w:lsdException w:name="Colorful Shading Accent 5" w:semiHidden="0" w:uiPriority="71" w:unhideWhenUsed="0"/>
+    <w:lsdException w:name="Colorful List Accent 5" w:semiHidden="0" w:uiPriority="72" w:unhideWhenUsed="0"/>
+    <w:lsdException w:name="Colorful Grid Accent 5" w:semiHidden="0" w:uiPriority="73" w:unhideWhenUsed="0"/>
+    <w:lsdException w:name="Light Shading Accent 6" w:semiHidden="0" w:uiPriority="60" w:unhideWhenUsed="0"/>
+    <w:lsdException w:name="Light List Accent 6" w:semiHidden="0" w:uiPriority="61" w:unhideWhenUsed="0"/>
+    <w:lsdException w:name="Light Grid Accent 6" w:semiHidden="0" w:uiPriority="62" w:unhideWhenUsed="0"/>
+    <w:lsdException w:name="Medium Shading 1 Accent 6" w:semiHidden="0" w:uiPriority="63" w:unhideWhenUsed="0"/>
+    <w:lsdException w:name="Medium Shading 2 Accent 6" w:semiHidden="0" w:uiPriority="64" w:unhideWhenUsed="0"/>
+    <w:lsdException w:name="Medium List 1 Accent 6" w:semiHidden="0" w:uiPriority="65" w:unhideWhenUsed="0"/>
+    <w:lsdException w:name="Medium List 2 Accent 6" w:semiHidden="0" w:uiPriority="66" w:unhideWhenUsed="0"/>
+    <w:lsdException w:name="Medium Grid 1 Accent 6" w:semiHidden="0" w:uiPriority="67" w:unhideWhenUsed="0"/>
+    <w:lsdException w:name="Medium Grid 2 Accent 6" w:semiHidden="0" w:uiPriority="68" w:unhideWhenUsed="0"/>
+    <w:lsdException w:name="Medium Grid 3 Accent 6" w:semiHidden="0" w:uiPriority="69" w:unhideWhenUsed="0"/>
+    <w:lsdException w:name="Dark List Accent 6" w:semiHidden="0" w:uiPriority="70" w:unhideWhenUsed="0"/>
+    <w:lsdException w:name="Colorful Shading Accent 6" w:semiHidden="0" w:uiPriority="71" w:unhideWhenUsed="0"/>
+    <w:lsdException w:name="Colorful List Accent 6" w:semiHidden="0" w:uiPriority="72" w:unhideWhenUsed="0"/>
+    <w:lsdException w:name="Colorful Grid Accent 6" w:semiHidden="0" w:uiPriority="73" w:unhideWhenUsed="0"/>
+    <w:lsdException w:name="Subtle Emphasis" w:semiHidden="0" w:uiPriority="19" w:unhideWhenUsed="0" w:qFormat="1"/>
+    <w:lsdException w:name="Intense Emphasis" w:semiHidden="0" w:uiPriority="21" w:unhideWhenUsed="0" w:qFormat="1"/>
+    <w:lsdException w:name="Subtle Reference" w:semiHidden="0" w:uiPriority="31" w:unhideWhenUsed="0" w:qFormat="1"/>
+    <w:lsdException w:name="Intense Reference" w:semiHidden="0" w:uiPriority="32" w:unhideWhenUsed="0" w:qFormat="1"/>
+    <w:lsdException w:name="Book Title" w:semiHidden="0" w:uiPriority="33" w:unhideWhenUsed="0" w:qFormat="1"/>
+    <w:lsdException w:name="Bibliography" w:uiPriority="37"/>
+    <w:lsdException w:name="TOC Heading" w:uiPriority="39" w:qFormat="1"/>
   </w:latentStyles>
   <w:style w:type="paragraph" w:default="1" w:styleId="Normal">
     <w:name w:val="Normal"/>
     <w:uiPriority w:val="1"/>
     <w:qFormat/>
+    <w:rsid w:val="004D439C"/>
   </w:style>
   <w:style w:type="paragraph" w:styleId="Ttulo1">
     <w:name w:val="heading 1"/>
     <w:basedOn w:val="Normal"/>
     <w:uiPriority w:val="1"/>
     <w:qFormat/>
+    <w:rsid w:val="004D439C"/>
     <w:pPr>
       <w:spacing w:before="56"/>
       <w:ind w:left="100"/>
@@ -3714,6 +3252,7 @@
     <w:uiPriority w:val="99"/>
     <w:semiHidden/>
     <w:unhideWhenUsed/>
+    <w:qFormat/>
     <w:tblPr>
       <w:tblInd w:w="0" w:type="dxa"/>
       <w:tblCellMar>
@@ -3736,6 +3275,7 @@
     <w:semiHidden/>
     <w:unhideWhenUsed/>
     <w:qFormat/>
+    <w:rsid w:val="004D439C"/>
     <w:tblPr>
       <w:tblInd w:w="0" w:type="dxa"/>
       <w:tblCellMar>
@@ -3751,6 +3291,7 @@
     <w:basedOn w:val="Normal"/>
     <w:uiPriority w:val="1"/>
     <w:qFormat/>
+    <w:rsid w:val="004D439C"/>
     <w:pPr>
       <w:ind w:left="820" w:hanging="360"/>
     </w:pPr>
@@ -3763,12 +3304,41 @@
     <w:basedOn w:val="Normal"/>
     <w:uiPriority w:val="1"/>
     <w:qFormat/>
+    <w:rsid w:val="004D439C"/>
   </w:style>
   <w:style w:type="paragraph" w:customStyle="1" w:styleId="TableParagraph">
     <w:name w:val="Table Paragraph"/>
     <w:basedOn w:val="Normal"/>
     <w:uiPriority w:val="1"/>
     <w:qFormat/>
+    <w:rsid w:val="004D439C"/>
+  </w:style>
+  <w:style w:type="paragraph" w:styleId="Textodeglobo">
+    <w:name w:val="Balloon Text"/>
+    <w:basedOn w:val="Normal"/>
+    <w:link w:val="TextodegloboCar"/>
+    <w:uiPriority w:val="99"/>
+    <w:semiHidden/>
+    <w:unhideWhenUsed/>
+    <w:rsid w:val="001C6445"/>
+    <w:rPr>
+      <w:rFonts w:ascii="Tahoma" w:hAnsi="Tahoma" w:cs="Tahoma"/>
+      <w:sz w:val="16"/>
+      <w:szCs w:val="16"/>
+    </w:rPr>
+  </w:style>
+  <w:style w:type="character" w:customStyle="1" w:styleId="TextodegloboCar">
+    <w:name w:val="Texto de globo Car"/>
+    <w:basedOn w:val="Fuentedeprrafopredeter"/>
+    <w:link w:val="Textodeglobo"/>
+    <w:uiPriority w:val="99"/>
+    <w:semiHidden/>
+    <w:rsid w:val="001C6445"/>
+    <w:rPr>
+      <w:rFonts w:ascii="Tahoma" w:hAnsi="Tahoma" w:cs="Tahoma"/>
+      <w:sz w:val="16"/>
+      <w:szCs w:val="16"/>
+    </w:rPr>
   </w:style>
 </w:styles>
 </file>

</xml_diff>